<commit_message>
nearly finished ass2 need class diagram
</commit_message>
<xml_diff>
--- a/BCDE224 - Assessment 1 - James Hutchinson/BCDE224 - Assesment 1 - James Hutchinson.docx
+++ b/BCDE224 - Assessment 1 - James Hutchinson/BCDE224 - Assesment 1 - James Hutchinson.docx
@@ -469,7 +469,15 @@
               </w:rPr>
             </w:pPr>
             <w:r>
-              <w:t>2. Variables: basic types, globals, scope, predefined variables, constants</w:t>
+              <w:t xml:space="preserve">2. Variables: basic types, </w:t>
+            </w:r>
+            <w:proofErr w:type="spellStart"/>
+            <w:r>
+              <w:t>globals</w:t>
+            </w:r>
+            <w:proofErr w:type="spellEnd"/>
+            <w:r>
+              <w:t>, scope, predefined variables, constants</w:t>
             </w:r>
           </w:p>
         </w:tc>
@@ -2842,6 +2850,60 @@
                 <w:lang w:val="en-US"/>
               </w:rPr>
             </w:pPr>
+            <w:r>
+              <w:rPr>
+                <w:noProof/>
+                <w:lang w:val="en-US"/>
+              </w:rPr>
+              <w:drawing>
+                <wp:inline distT="0" distB="0" distL="0" distR="0" wp14:anchorId="00DECBEA" wp14:editId="7E41771E">
+                  <wp:extent cx="304800" cy="297180"/>
+                  <wp:effectExtent l="0" t="0" r="0" b="0"/>
+                  <wp:docPr id="244" name="Picture 244"/>
+                  <wp:cNvGraphicFramePr>
+                    <a:graphicFrameLocks xmlns:a="http://schemas.openxmlformats.org/drawingml/2006/main" noChangeAspect="1"/>
+                  </wp:cNvGraphicFramePr>
+                  <a:graphic xmlns:a="http://schemas.openxmlformats.org/drawingml/2006/main">
+                    <a:graphicData uri="http://schemas.openxmlformats.org/drawingml/2006/picture">
+                      <pic:pic xmlns:pic="http://schemas.openxmlformats.org/drawingml/2006/picture">
+                        <pic:nvPicPr>
+                          <pic:cNvPr id="0" name="Picture 224"/>
+                          <pic:cNvPicPr>
+                            <a:picLocks noChangeAspect="1" noChangeArrowheads="1"/>
+                          </pic:cNvPicPr>
+                        </pic:nvPicPr>
+                        <pic:blipFill>
+                          <a:blip r:embed="rId6">
+                            <a:extLst>
+                              <a:ext uri="{28A0092B-C50C-407E-A947-70E740481C1C}">
+                                <a14:useLocalDpi xmlns:a14="http://schemas.microsoft.com/office/drawing/2010/main" val="0"/>
+                              </a:ext>
+                            </a:extLst>
+                          </a:blip>
+                          <a:srcRect/>
+                          <a:stretch>
+                            <a:fillRect/>
+                          </a:stretch>
+                        </pic:blipFill>
+                        <pic:spPr bwMode="auto">
+                          <a:xfrm>
+                            <a:off x="0" y="0"/>
+                            <a:ext cx="304800" cy="297180"/>
+                          </a:xfrm>
+                          <a:prstGeom prst="rect">
+                            <a:avLst/>
+                          </a:prstGeom>
+                          <a:noFill/>
+                          <a:ln>
+                            <a:noFill/>
+                          </a:ln>
+                        </pic:spPr>
+                      </pic:pic>
+                    </a:graphicData>
+                  </a:graphic>
+                </wp:inline>
+              </w:drawing>
+            </w:r>
           </w:p>
         </w:tc>
         <w:tc>
@@ -3094,6 +3156,60 @@
                 <w:lang w:val="en-US"/>
               </w:rPr>
             </w:pPr>
+            <w:r>
+              <w:rPr>
+                <w:noProof/>
+                <w:lang w:val="en-US"/>
+              </w:rPr>
+              <w:drawing>
+                <wp:inline distT="0" distB="0" distL="0" distR="0" wp14:anchorId="2ACB1F2E" wp14:editId="4D78018D">
+                  <wp:extent cx="304800" cy="297180"/>
+                  <wp:effectExtent l="0" t="0" r="0" b="0"/>
+                  <wp:docPr id="246" name="Picture 246"/>
+                  <wp:cNvGraphicFramePr>
+                    <a:graphicFrameLocks xmlns:a="http://schemas.openxmlformats.org/drawingml/2006/main" noChangeAspect="1"/>
+                  </wp:cNvGraphicFramePr>
+                  <a:graphic xmlns:a="http://schemas.openxmlformats.org/drawingml/2006/main">
+                    <a:graphicData uri="http://schemas.openxmlformats.org/drawingml/2006/picture">
+                      <pic:pic xmlns:pic="http://schemas.openxmlformats.org/drawingml/2006/picture">
+                        <pic:nvPicPr>
+                          <pic:cNvPr id="0" name="Picture 224"/>
+                          <pic:cNvPicPr>
+                            <a:picLocks noChangeAspect="1" noChangeArrowheads="1"/>
+                          </pic:cNvPicPr>
+                        </pic:nvPicPr>
+                        <pic:blipFill>
+                          <a:blip r:embed="rId6">
+                            <a:extLst>
+                              <a:ext uri="{28A0092B-C50C-407E-A947-70E740481C1C}">
+                                <a14:useLocalDpi xmlns:a14="http://schemas.microsoft.com/office/drawing/2010/main" val="0"/>
+                              </a:ext>
+                            </a:extLst>
+                          </a:blip>
+                          <a:srcRect/>
+                          <a:stretch>
+                            <a:fillRect/>
+                          </a:stretch>
+                        </pic:blipFill>
+                        <pic:spPr bwMode="auto">
+                          <a:xfrm>
+                            <a:off x="0" y="0"/>
+                            <a:ext cx="304800" cy="297180"/>
+                          </a:xfrm>
+                          <a:prstGeom prst="rect">
+                            <a:avLst/>
+                          </a:prstGeom>
+                          <a:noFill/>
+                          <a:ln>
+                            <a:noFill/>
+                          </a:ln>
+                        </pic:spPr>
+                      </pic:pic>
+                    </a:graphicData>
+                  </a:graphic>
+                </wp:inline>
+              </w:drawing>
+            </w:r>
           </w:p>
         </w:tc>
         <w:tc>
@@ -3219,6 +3335,60 @@
                 <w:lang w:val="en-US"/>
               </w:rPr>
             </w:pPr>
+            <w:r>
+              <w:rPr>
+                <w:noProof/>
+                <w:lang w:val="en-US"/>
+              </w:rPr>
+              <w:drawing>
+                <wp:inline distT="0" distB="0" distL="0" distR="0" wp14:anchorId="7D0FBD7D" wp14:editId="5FE56F1A">
+                  <wp:extent cx="304800" cy="297180"/>
+                  <wp:effectExtent l="0" t="0" r="0" b="0"/>
+                  <wp:docPr id="247" name="Picture 247"/>
+                  <wp:cNvGraphicFramePr>
+                    <a:graphicFrameLocks xmlns:a="http://schemas.openxmlformats.org/drawingml/2006/main" noChangeAspect="1"/>
+                  </wp:cNvGraphicFramePr>
+                  <a:graphic xmlns:a="http://schemas.openxmlformats.org/drawingml/2006/main">
+                    <a:graphicData uri="http://schemas.openxmlformats.org/drawingml/2006/picture">
+                      <pic:pic xmlns:pic="http://schemas.openxmlformats.org/drawingml/2006/picture">
+                        <pic:nvPicPr>
+                          <pic:cNvPr id="0" name="Picture 224"/>
+                          <pic:cNvPicPr>
+                            <a:picLocks noChangeAspect="1" noChangeArrowheads="1"/>
+                          </pic:cNvPicPr>
+                        </pic:nvPicPr>
+                        <pic:blipFill>
+                          <a:blip r:embed="rId6">
+                            <a:extLst>
+                              <a:ext uri="{28A0092B-C50C-407E-A947-70E740481C1C}">
+                                <a14:useLocalDpi xmlns:a14="http://schemas.microsoft.com/office/drawing/2010/main" val="0"/>
+                              </a:ext>
+                            </a:extLst>
+                          </a:blip>
+                          <a:srcRect/>
+                          <a:stretch>
+                            <a:fillRect/>
+                          </a:stretch>
+                        </pic:blipFill>
+                        <pic:spPr bwMode="auto">
+                          <a:xfrm>
+                            <a:off x="0" y="0"/>
+                            <a:ext cx="304800" cy="297180"/>
+                          </a:xfrm>
+                          <a:prstGeom prst="rect">
+                            <a:avLst/>
+                          </a:prstGeom>
+                          <a:noFill/>
+                          <a:ln>
+                            <a:noFill/>
+                          </a:ln>
+                        </pic:spPr>
+                      </pic:pic>
+                    </a:graphicData>
+                  </a:graphic>
+                </wp:inline>
+              </w:drawing>
+            </w:r>
           </w:p>
         </w:tc>
         <w:tc>
@@ -3357,6 +3527,60 @@
                 <w:lang w:val="en-US"/>
               </w:rPr>
             </w:pPr>
+            <w:r>
+              <w:rPr>
+                <w:noProof/>
+                <w:lang w:val="en-US"/>
+              </w:rPr>
+              <w:drawing>
+                <wp:inline distT="0" distB="0" distL="0" distR="0" wp14:anchorId="60B44CE5" wp14:editId="7FF6D078">
+                  <wp:extent cx="304800" cy="297180"/>
+                  <wp:effectExtent l="0" t="0" r="0" b="0"/>
+                  <wp:docPr id="210" name="Picture 210"/>
+                  <wp:cNvGraphicFramePr>
+                    <a:graphicFrameLocks xmlns:a="http://schemas.openxmlformats.org/drawingml/2006/main" noChangeAspect="1"/>
+                  </wp:cNvGraphicFramePr>
+                  <a:graphic xmlns:a="http://schemas.openxmlformats.org/drawingml/2006/main">
+                    <a:graphicData uri="http://schemas.openxmlformats.org/drawingml/2006/picture">
+                      <pic:pic xmlns:pic="http://schemas.openxmlformats.org/drawingml/2006/picture">
+                        <pic:nvPicPr>
+                          <pic:cNvPr id="0" name="Picture 224"/>
+                          <pic:cNvPicPr>
+                            <a:picLocks noChangeAspect="1" noChangeArrowheads="1"/>
+                          </pic:cNvPicPr>
+                        </pic:nvPicPr>
+                        <pic:blipFill>
+                          <a:blip r:embed="rId6">
+                            <a:extLst>
+                              <a:ext uri="{28A0092B-C50C-407E-A947-70E740481C1C}">
+                                <a14:useLocalDpi xmlns:a14="http://schemas.microsoft.com/office/drawing/2010/main" val="0"/>
+                              </a:ext>
+                            </a:extLst>
+                          </a:blip>
+                          <a:srcRect/>
+                          <a:stretch>
+                            <a:fillRect/>
+                          </a:stretch>
+                        </pic:blipFill>
+                        <pic:spPr bwMode="auto">
+                          <a:xfrm>
+                            <a:off x="0" y="0"/>
+                            <a:ext cx="304800" cy="297180"/>
+                          </a:xfrm>
+                          <a:prstGeom prst="rect">
+                            <a:avLst/>
+                          </a:prstGeom>
+                          <a:noFill/>
+                          <a:ln>
+                            <a:noFill/>
+                          </a:ln>
+                        </pic:spPr>
+                      </pic:pic>
+                    </a:graphicData>
+                  </a:graphic>
+                </wp:inline>
+              </w:drawing>
+            </w:r>
           </w:p>
         </w:tc>
         <w:tc>
@@ -3428,6 +3652,60 @@
                 <w:lang w:val="en-US"/>
               </w:rPr>
             </w:pPr>
+            <w:r>
+              <w:rPr>
+                <w:noProof/>
+                <w:lang w:val="en-US"/>
+              </w:rPr>
+              <w:drawing>
+                <wp:inline distT="0" distB="0" distL="0" distR="0" wp14:anchorId="1F8F4226" wp14:editId="55E97EF9">
+                  <wp:extent cx="304800" cy="297180"/>
+                  <wp:effectExtent l="0" t="0" r="0" b="0"/>
+                  <wp:docPr id="211" name="Picture 211"/>
+                  <wp:cNvGraphicFramePr>
+                    <a:graphicFrameLocks xmlns:a="http://schemas.openxmlformats.org/drawingml/2006/main" noChangeAspect="1"/>
+                  </wp:cNvGraphicFramePr>
+                  <a:graphic xmlns:a="http://schemas.openxmlformats.org/drawingml/2006/main">
+                    <a:graphicData uri="http://schemas.openxmlformats.org/drawingml/2006/picture">
+                      <pic:pic xmlns:pic="http://schemas.openxmlformats.org/drawingml/2006/picture">
+                        <pic:nvPicPr>
+                          <pic:cNvPr id="0" name="Picture 224"/>
+                          <pic:cNvPicPr>
+                            <a:picLocks noChangeAspect="1" noChangeArrowheads="1"/>
+                          </pic:cNvPicPr>
+                        </pic:nvPicPr>
+                        <pic:blipFill>
+                          <a:blip r:embed="rId6">
+                            <a:extLst>
+                              <a:ext uri="{28A0092B-C50C-407E-A947-70E740481C1C}">
+                                <a14:useLocalDpi xmlns:a14="http://schemas.microsoft.com/office/drawing/2010/main" val="0"/>
+                              </a:ext>
+                            </a:extLst>
+                          </a:blip>
+                          <a:srcRect/>
+                          <a:stretch>
+                            <a:fillRect/>
+                          </a:stretch>
+                        </pic:blipFill>
+                        <pic:spPr bwMode="auto">
+                          <a:xfrm>
+                            <a:off x="0" y="0"/>
+                            <a:ext cx="304800" cy="297180"/>
+                          </a:xfrm>
+                          <a:prstGeom prst="rect">
+                            <a:avLst/>
+                          </a:prstGeom>
+                          <a:noFill/>
+                          <a:ln>
+                            <a:noFill/>
+                          </a:ln>
+                        </pic:spPr>
+                      </pic:pic>
+                    </a:graphicData>
+                  </a:graphic>
+                </wp:inline>
+              </w:drawing>
+            </w:r>
           </w:p>
         </w:tc>
         <w:tc>
@@ -3499,6 +3777,60 @@
                 <w:lang w:val="en-US"/>
               </w:rPr>
             </w:pPr>
+            <w:r>
+              <w:rPr>
+                <w:noProof/>
+                <w:lang w:val="en-US"/>
+              </w:rPr>
+              <w:drawing>
+                <wp:inline distT="0" distB="0" distL="0" distR="0" wp14:anchorId="420F6D0E" wp14:editId="64D78508">
+                  <wp:extent cx="304800" cy="297180"/>
+                  <wp:effectExtent l="0" t="0" r="0" b="0"/>
+                  <wp:docPr id="212" name="Picture 212"/>
+                  <wp:cNvGraphicFramePr>
+                    <a:graphicFrameLocks xmlns:a="http://schemas.openxmlformats.org/drawingml/2006/main" noChangeAspect="1"/>
+                  </wp:cNvGraphicFramePr>
+                  <a:graphic xmlns:a="http://schemas.openxmlformats.org/drawingml/2006/main">
+                    <a:graphicData uri="http://schemas.openxmlformats.org/drawingml/2006/picture">
+                      <pic:pic xmlns:pic="http://schemas.openxmlformats.org/drawingml/2006/picture">
+                        <pic:nvPicPr>
+                          <pic:cNvPr id="0" name="Picture 224"/>
+                          <pic:cNvPicPr>
+                            <a:picLocks noChangeAspect="1" noChangeArrowheads="1"/>
+                          </pic:cNvPicPr>
+                        </pic:nvPicPr>
+                        <pic:blipFill>
+                          <a:blip r:embed="rId6">
+                            <a:extLst>
+                              <a:ext uri="{28A0092B-C50C-407E-A947-70E740481C1C}">
+                                <a14:useLocalDpi xmlns:a14="http://schemas.microsoft.com/office/drawing/2010/main" val="0"/>
+                              </a:ext>
+                            </a:extLst>
+                          </a:blip>
+                          <a:srcRect/>
+                          <a:stretch>
+                            <a:fillRect/>
+                          </a:stretch>
+                        </pic:blipFill>
+                        <pic:spPr bwMode="auto">
+                          <a:xfrm>
+                            <a:off x="0" y="0"/>
+                            <a:ext cx="304800" cy="297180"/>
+                          </a:xfrm>
+                          <a:prstGeom prst="rect">
+                            <a:avLst/>
+                          </a:prstGeom>
+                          <a:noFill/>
+                          <a:ln>
+                            <a:noFill/>
+                          </a:ln>
+                        </pic:spPr>
+                      </pic:pic>
+                    </a:graphicData>
+                  </a:graphic>
+                </wp:inline>
+              </w:drawing>
+            </w:r>
           </w:p>
         </w:tc>
         <w:tc>
@@ -3570,6 +3902,60 @@
                 <w:lang w:val="en-US"/>
               </w:rPr>
             </w:pPr>
+            <w:r>
+              <w:rPr>
+                <w:noProof/>
+                <w:lang w:val="en-US"/>
+              </w:rPr>
+              <w:drawing>
+                <wp:inline distT="0" distB="0" distL="0" distR="0" wp14:anchorId="23835CE8" wp14:editId="018FE629">
+                  <wp:extent cx="304800" cy="297180"/>
+                  <wp:effectExtent l="0" t="0" r="0" b="0"/>
+                  <wp:docPr id="225" name="Picture 225"/>
+                  <wp:cNvGraphicFramePr>
+                    <a:graphicFrameLocks xmlns:a="http://schemas.openxmlformats.org/drawingml/2006/main" noChangeAspect="1"/>
+                  </wp:cNvGraphicFramePr>
+                  <a:graphic xmlns:a="http://schemas.openxmlformats.org/drawingml/2006/main">
+                    <a:graphicData uri="http://schemas.openxmlformats.org/drawingml/2006/picture">
+                      <pic:pic xmlns:pic="http://schemas.openxmlformats.org/drawingml/2006/picture">
+                        <pic:nvPicPr>
+                          <pic:cNvPr id="0" name="Picture 224"/>
+                          <pic:cNvPicPr>
+                            <a:picLocks noChangeAspect="1" noChangeArrowheads="1"/>
+                          </pic:cNvPicPr>
+                        </pic:nvPicPr>
+                        <pic:blipFill>
+                          <a:blip r:embed="rId6">
+                            <a:extLst>
+                              <a:ext uri="{28A0092B-C50C-407E-A947-70E740481C1C}">
+                                <a14:useLocalDpi xmlns:a14="http://schemas.microsoft.com/office/drawing/2010/main" val="0"/>
+                              </a:ext>
+                            </a:extLst>
+                          </a:blip>
+                          <a:srcRect/>
+                          <a:stretch>
+                            <a:fillRect/>
+                          </a:stretch>
+                        </pic:blipFill>
+                        <pic:spPr bwMode="auto">
+                          <a:xfrm>
+                            <a:off x="0" y="0"/>
+                            <a:ext cx="304800" cy="297180"/>
+                          </a:xfrm>
+                          <a:prstGeom prst="rect">
+                            <a:avLst/>
+                          </a:prstGeom>
+                          <a:noFill/>
+                          <a:ln>
+                            <a:noFill/>
+                          </a:ln>
+                        </pic:spPr>
+                      </pic:pic>
+                    </a:graphicData>
+                  </a:graphic>
+                </wp:inline>
+              </w:drawing>
+            </w:r>
           </w:p>
         </w:tc>
         <w:tc>
@@ -3641,6 +4027,60 @@
                 <w:lang w:val="en-US"/>
               </w:rPr>
             </w:pPr>
+            <w:r>
+              <w:rPr>
+                <w:noProof/>
+                <w:lang w:val="en-US"/>
+              </w:rPr>
+              <w:drawing>
+                <wp:inline distT="0" distB="0" distL="0" distR="0" wp14:anchorId="1EB2E01F" wp14:editId="4F4CCAB8">
+                  <wp:extent cx="304800" cy="297180"/>
+                  <wp:effectExtent l="0" t="0" r="0" b="0"/>
+                  <wp:docPr id="226" name="Picture 226"/>
+                  <wp:cNvGraphicFramePr>
+                    <a:graphicFrameLocks xmlns:a="http://schemas.openxmlformats.org/drawingml/2006/main" noChangeAspect="1"/>
+                  </wp:cNvGraphicFramePr>
+                  <a:graphic xmlns:a="http://schemas.openxmlformats.org/drawingml/2006/main">
+                    <a:graphicData uri="http://schemas.openxmlformats.org/drawingml/2006/picture">
+                      <pic:pic xmlns:pic="http://schemas.openxmlformats.org/drawingml/2006/picture">
+                        <pic:nvPicPr>
+                          <pic:cNvPr id="0" name="Picture 224"/>
+                          <pic:cNvPicPr>
+                            <a:picLocks noChangeAspect="1" noChangeArrowheads="1"/>
+                          </pic:cNvPicPr>
+                        </pic:nvPicPr>
+                        <pic:blipFill>
+                          <a:blip r:embed="rId6">
+                            <a:extLst>
+                              <a:ext uri="{28A0092B-C50C-407E-A947-70E740481C1C}">
+                                <a14:useLocalDpi xmlns:a14="http://schemas.microsoft.com/office/drawing/2010/main" val="0"/>
+                              </a:ext>
+                            </a:extLst>
+                          </a:blip>
+                          <a:srcRect/>
+                          <a:stretch>
+                            <a:fillRect/>
+                          </a:stretch>
+                        </pic:blipFill>
+                        <pic:spPr bwMode="auto">
+                          <a:xfrm>
+                            <a:off x="0" y="0"/>
+                            <a:ext cx="304800" cy="297180"/>
+                          </a:xfrm>
+                          <a:prstGeom prst="rect">
+                            <a:avLst/>
+                          </a:prstGeom>
+                          <a:noFill/>
+                          <a:ln>
+                            <a:noFill/>
+                          </a:ln>
+                        </pic:spPr>
+                      </pic:pic>
+                    </a:graphicData>
+                  </a:graphic>
+                </wp:inline>
+              </w:drawing>
+            </w:r>
           </w:p>
         </w:tc>
         <w:tc>
@@ -4287,7 +4727,23 @@
           <w:b/>
           <w:bCs/>
         </w:rPr>
-        <w:t>Basic php tags</w:t>
+        <w:t xml:space="preserve">Basic </w:t>
+      </w:r>
+      <w:proofErr w:type="spellStart"/>
+      <w:r>
+        <w:rPr>
+          <w:b/>
+          <w:bCs/>
+        </w:rPr>
+        <w:t>php</w:t>
+      </w:r>
+      <w:proofErr w:type="spellEnd"/>
+      <w:r>
+        <w:rPr>
+          <w:b/>
+          <w:bCs/>
+        </w:rPr>
+        <w:t xml:space="preserve"> tags</w:t>
       </w:r>
       <w:r>
         <w:rPr>
@@ -4436,7 +4892,15 @@
       </w:pPr>
       <w:r>
         <w:lastRenderedPageBreak/>
-        <w:t>Variables: basic types, globals, scope, predefined variables, constants</w:t>
+        <w:t xml:space="preserve">Variables: basic types, </w:t>
+      </w:r>
+      <w:proofErr w:type="spellStart"/>
+      <w:r>
+        <w:t>globals</w:t>
+      </w:r>
+      <w:proofErr w:type="spellEnd"/>
+      <w:r>
+        <w:t>, scope, predefined variables, constants</w:t>
       </w:r>
     </w:p>
     <w:p>
@@ -5202,20 +5666,38 @@
           <w:bCs/>
         </w:rPr>
       </w:pPr>
-      <w:r>
-        <w:rPr>
-          <w:b/>
-          <w:bCs/>
-        </w:rPr>
-        <w:t>Globals, predefined variable</w:t>
-      </w:r>
-      <w:r>
-        <w:rPr>
-          <w:b/>
-          <w:bCs/>
-        </w:rPr>
-        <w:t>, const</w:t>
-      </w:r>
+      <w:proofErr w:type="spellStart"/>
+      <w:r>
+        <w:rPr>
+          <w:b/>
+          <w:bCs/>
+        </w:rPr>
+        <w:t>Globals</w:t>
+      </w:r>
+      <w:proofErr w:type="spellEnd"/>
+      <w:r>
+        <w:rPr>
+          <w:b/>
+          <w:bCs/>
+        </w:rPr>
+        <w:t>, predefined variable</w:t>
+      </w:r>
+      <w:r>
+        <w:rPr>
+          <w:b/>
+          <w:bCs/>
+        </w:rPr>
+        <w:t xml:space="preserve">, </w:t>
+      </w:r>
+      <w:proofErr w:type="spellStart"/>
+      <w:r>
+        <w:rPr>
+          <w:b/>
+          <w:bCs/>
+        </w:rPr>
+        <w:t>const</w:t>
+      </w:r>
+      <w:proofErr w:type="spellEnd"/>
     </w:p>
     <w:p>
       <w:r>
@@ -6811,12 +7293,21 @@
           <w:bCs/>
         </w:rPr>
       </w:pPr>
-      <w:r>
-        <w:rPr>
-          <w:b/>
-          <w:bCs/>
-        </w:rPr>
-        <w:t>require_php_test.php file</w:t>
+      <w:proofErr w:type="spellStart"/>
+      <w:r>
+        <w:rPr>
+          <w:b/>
+          <w:bCs/>
+        </w:rPr>
+        <w:t>require_php_test.php</w:t>
+      </w:r>
+      <w:proofErr w:type="spellEnd"/>
+      <w:r>
+        <w:rPr>
+          <w:b/>
+          <w:bCs/>
+        </w:rPr>
+        <w:t xml:space="preserve"> file</w:t>
       </w:r>
     </w:p>
     <w:p>
@@ -6965,7 +7456,23 @@
           <w:b/>
           <w:bCs/>
         </w:rPr>
-        <w:t xml:space="preserve">Must always use &lt;?php </w:t>
+        <w:t>Must always use &lt;?</w:t>
+      </w:r>
+      <w:proofErr w:type="spellStart"/>
+      <w:r>
+        <w:rPr>
+          <w:b/>
+          <w:bCs/>
+        </w:rPr>
+        <w:t>php</w:t>
+      </w:r>
+      <w:proofErr w:type="spellEnd"/>
+      <w:r>
+        <w:rPr>
+          <w:b/>
+          <w:bCs/>
+        </w:rPr>
+        <w:t xml:space="preserve"> </w:t>
       </w:r>
       <w:r>
         <w:rPr>
@@ -6986,7 +7493,23 @@
           <w:b/>
           <w:bCs/>
         </w:rPr>
-        <w:t xml:space="preserve">= tags. Class use StudlyCase and methods </w:t>
+        <w:t xml:space="preserve">= tags. Class use </w:t>
+      </w:r>
+      <w:proofErr w:type="spellStart"/>
+      <w:r>
+        <w:rPr>
+          <w:b/>
+          <w:bCs/>
+        </w:rPr>
+        <w:t>StudlyCase</w:t>
+      </w:r>
+      <w:proofErr w:type="spellEnd"/>
+      <w:r>
+        <w:rPr>
+          <w:b/>
+          <w:bCs/>
+        </w:rPr>
+        <w:t xml:space="preserve"> and methods </w:t>
       </w:r>
       <w:r>
         <w:rPr>
@@ -7346,12 +7869,37 @@
           <w:bCs/>
         </w:rPr>
       </w:pPr>
-      <w:r>
-        <w:rPr>
-          <w:b/>
-          <w:bCs/>
-        </w:rPr>
-        <w:t>NameSpace must uses $StudlyCase. Constants must use UPPERCASE_AND_UNDERSCORE</w:t>
+      <w:proofErr w:type="spellStart"/>
+      <w:r>
+        <w:rPr>
+          <w:b/>
+          <w:bCs/>
+        </w:rPr>
+        <w:t>NameSpace</w:t>
+      </w:r>
+      <w:proofErr w:type="spellEnd"/>
+      <w:r>
+        <w:rPr>
+          <w:b/>
+          <w:bCs/>
+        </w:rPr>
+        <w:t xml:space="preserve"> must uses $</w:t>
+      </w:r>
+      <w:proofErr w:type="spellStart"/>
+      <w:r>
+        <w:rPr>
+          <w:b/>
+          <w:bCs/>
+        </w:rPr>
+        <w:t>StudlyCase</w:t>
+      </w:r>
+      <w:proofErr w:type="spellEnd"/>
+      <w:r>
+        <w:rPr>
+          <w:b/>
+          <w:bCs/>
+        </w:rPr>
+        <w:t>. Constants must use UPPERCASE_AND_UNDERSCORE</w:t>
       </w:r>
     </w:p>
     <w:p>
@@ -7721,8 +8269,17 @@
           <w:b/>
           <w:bCs/>
         </w:rPr>
-        <w:t>Namespace and class should be $StudlyCase</w:t>
-      </w:r>
+        <w:t>Namespace and class should be $</w:t>
+      </w:r>
+      <w:proofErr w:type="spellStart"/>
+      <w:r>
+        <w:rPr>
+          <w:b/>
+          <w:bCs/>
+        </w:rPr>
+        <w:t>StudlyCase</w:t>
+      </w:r>
+      <w:proofErr w:type="spellEnd"/>
       <w:r>
         <w:rPr>
           <w:b/>
@@ -8039,7 +8596,25 @@
           <w:b/>
           <w:bCs/>
         </w:rPr>
-        <w:t xml:space="preserve">After php 5.4 </w:t>
+        <w:t xml:space="preserve">After </w:t>
+      </w:r>
+      <w:proofErr w:type="spellStart"/>
+      <w:r>
+        <w:rPr>
+          <w:rFonts w:cstheme="minorHAnsi"/>
+          <w:b/>
+          <w:bCs/>
+        </w:rPr>
+        <w:t>php</w:t>
+      </w:r>
+      <w:proofErr w:type="spellEnd"/>
+      <w:r>
+        <w:rPr>
+          <w:rFonts w:cstheme="minorHAnsi"/>
+          <w:b/>
+          <w:bCs/>
+        </w:rPr>
+        <w:t xml:space="preserve"> 5.4 </w:t>
       </w:r>
       <w:r>
         <w:rPr>
@@ -9965,8 +10540,17 @@
           <w:b/>
           <w:bCs/>
         </w:rPr>
-        <w:t>While continue and goto</w:t>
-      </w:r>
+        <w:t xml:space="preserve">While continue and </w:t>
+      </w:r>
+      <w:proofErr w:type="spellStart"/>
+      <w:r>
+        <w:rPr>
+          <w:b/>
+          <w:bCs/>
+        </w:rPr>
+        <w:t>goto</w:t>
+      </w:r>
+      <w:proofErr w:type="spellEnd"/>
     </w:p>
     <w:p>
       <w:r>
@@ -10079,7 +10663,23 @@
           <w:b/>
           <w:bCs/>
         </w:rPr>
-        <w:t>While loop was skipped using goto.</w:t>
+        <w:t xml:space="preserve">While loop was skipped using </w:t>
+      </w:r>
+      <w:proofErr w:type="spellStart"/>
+      <w:r>
+        <w:rPr>
+          <w:b/>
+          <w:bCs/>
+        </w:rPr>
+        <w:t>goto</w:t>
+      </w:r>
+      <w:proofErr w:type="spellEnd"/>
+      <w:r>
+        <w:rPr>
+          <w:b/>
+          <w:bCs/>
+        </w:rPr>
+        <w:t>.</w:t>
       </w:r>
     </w:p>
     <w:p>
@@ -11601,7 +12201,23 @@
           <w:b/>
           <w:bCs/>
         </w:rPr>
-        <w:t>Fatal error on second var_dump as values parsed are</w:t>
+        <w:t xml:space="preserve">Fatal error on second </w:t>
+      </w:r>
+      <w:proofErr w:type="spellStart"/>
+      <w:r>
+        <w:rPr>
+          <w:b/>
+          <w:bCs/>
+        </w:rPr>
+        <w:t>var_dump</w:t>
+      </w:r>
+      <w:proofErr w:type="spellEnd"/>
+      <w:r>
+        <w:rPr>
+          <w:b/>
+          <w:bCs/>
+        </w:rPr>
+        <w:t xml:space="preserve"> as values parsed are</w:t>
       </w:r>
       <w:r>
         <w:rPr>
@@ -14008,12 +14624,476 @@
         <w:t>In-class demo</w:t>
       </w:r>
     </w:p>
-    <w:p/>
+    <w:p>
+      <w:pPr>
+        <w:spacing w:after="0"/>
+        <w:rPr>
+          <w:b/>
+          <w:bCs/>
+        </w:rPr>
+      </w:pPr>
+      <w:r>
+        <w:rPr>
+          <w:b/>
+          <w:bCs/>
+          <w:color w:val="FFFF00"/>
+        </w:rPr>
+        <w:t>Throw</w:t>
+      </w:r>
+      <w:r>
+        <w:rPr>
+          <w:b/>
+          <w:bCs/>
+        </w:rPr>
+        <w:t xml:space="preserve">, </w:t>
+      </w:r>
+      <w:r>
+        <w:rPr>
+          <w:b/>
+          <w:bCs/>
+          <w:color w:val="00B0F0"/>
+        </w:rPr>
+        <w:t>catch</w:t>
+      </w:r>
+      <w:r>
+        <w:rPr>
+          <w:b/>
+          <w:bCs/>
+        </w:rPr>
+        <w:t xml:space="preserve">, </w:t>
+      </w:r>
+      <w:r>
+        <w:rPr>
+          <w:b/>
+          <w:bCs/>
+          <w:color w:val="FF0000"/>
+        </w:rPr>
+        <w:t xml:space="preserve">try </w:t>
+      </w:r>
+      <w:r>
+        <w:rPr>
+          <w:b/>
+          <w:bCs/>
+        </w:rPr>
+        <w:t xml:space="preserve">and </w:t>
+      </w:r>
+      <w:r>
+        <w:rPr>
+          <w:b/>
+          <w:bCs/>
+          <w:color w:val="92D050"/>
+        </w:rPr>
+        <w:t>finally</w:t>
+      </w:r>
+    </w:p>
+    <w:p>
+      <w:r>
+        <w:rPr>
+          <w:noProof/>
+        </w:rPr>
+        <mc:AlternateContent>
+          <mc:Choice Requires="wps">
+            <w:drawing>
+              <wp:anchor distT="0" distB="0" distL="114300" distR="114300" simplePos="0" relativeHeight="251784192" behindDoc="0" locked="0" layoutInCell="1" allowOverlap="1" wp14:anchorId="715A4EF8" wp14:editId="531710B0">
+                <wp:simplePos x="0" y="0"/>
+                <wp:positionH relativeFrom="column">
+                  <wp:posOffset>243840</wp:posOffset>
+                </wp:positionH>
+                <wp:positionV relativeFrom="paragraph">
+                  <wp:posOffset>2422525</wp:posOffset>
+                </wp:positionV>
+                <wp:extent cx="1912620" cy="396240"/>
+                <wp:effectExtent l="0" t="0" r="11430" b="22860"/>
+                <wp:wrapNone/>
+                <wp:docPr id="231" name="Rectangle 231"/>
+                <wp:cNvGraphicFramePr/>
+                <a:graphic xmlns:a="http://schemas.openxmlformats.org/drawingml/2006/main">
+                  <a:graphicData uri="http://schemas.microsoft.com/office/word/2010/wordprocessingShape">
+                    <wps:wsp>
+                      <wps:cNvSpPr/>
+                      <wps:spPr>
+                        <a:xfrm>
+                          <a:off x="0" y="0"/>
+                          <a:ext cx="1912620" cy="396240"/>
+                        </a:xfrm>
+                        <a:prstGeom prst="rect">
+                          <a:avLst/>
+                        </a:prstGeom>
+                        <a:noFill/>
+                        <a:ln>
+                          <a:solidFill>
+                            <a:srgbClr val="92D050"/>
+                          </a:solidFill>
+                        </a:ln>
+                      </wps:spPr>
+                      <wps:style>
+                        <a:lnRef idx="2">
+                          <a:schemeClr val="accent1">
+                            <a:shade val="50000"/>
+                          </a:schemeClr>
+                        </a:lnRef>
+                        <a:fillRef idx="1">
+                          <a:schemeClr val="accent1"/>
+                        </a:fillRef>
+                        <a:effectRef idx="0">
+                          <a:schemeClr val="accent1"/>
+                        </a:effectRef>
+                        <a:fontRef idx="minor">
+                          <a:schemeClr val="lt1"/>
+                        </a:fontRef>
+                      </wps:style>
+                      <wps:bodyPr rot="0" spcFirstLastPara="0" vertOverflow="overflow" horzOverflow="overflow" vert="horz" wrap="square" lIns="91440" tIns="45720" rIns="91440" bIns="45720" numCol="1" spcCol="0" rtlCol="0" fromWordArt="0" anchor="ctr" anchorCtr="0" forceAA="0" compatLnSpc="1">
+                        <a:prstTxWarp prst="textNoShape">
+                          <a:avLst/>
+                        </a:prstTxWarp>
+                        <a:noAutofit/>
+                      </wps:bodyPr>
+                    </wps:wsp>
+                  </a:graphicData>
+                </a:graphic>
+                <wp14:sizeRelH relativeFrom="margin">
+                  <wp14:pctWidth>0</wp14:pctWidth>
+                </wp14:sizeRelH>
+                <wp14:sizeRelV relativeFrom="margin">
+                  <wp14:pctHeight>0</wp14:pctHeight>
+                </wp14:sizeRelV>
+              </wp:anchor>
+            </w:drawing>
+          </mc:Choice>
+          <mc:Fallback>
+            <w:pict>
+              <v:rect w14:anchorId="610E342D" id="Rectangle 231" o:spid="_x0000_s1026" style="position:absolute;margin-left:19.2pt;margin-top:190.75pt;width:150.6pt;height:31.2pt;z-index:251784192;visibility:visible;mso-wrap-style:square;mso-width-percent:0;mso-height-percent:0;mso-wrap-distance-left:9pt;mso-wrap-distance-top:0;mso-wrap-distance-right:9pt;mso-wrap-distance-bottom:0;mso-position-horizontal:absolute;mso-position-horizontal-relative:text;mso-position-vertical:absolute;mso-position-vertical-relative:text;mso-width-percent:0;mso-height-percent:0;mso-width-relative:margin;mso-height-relative:margin;v-text-anchor:middle" o:gfxdata="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" filled="f" strokecolor="#92d050" strokeweight="1pt"/>
+            </w:pict>
+          </mc:Fallback>
+        </mc:AlternateContent>
+      </w:r>
+      <w:r>
+        <w:rPr>
+          <w:noProof/>
+        </w:rPr>
+        <mc:AlternateContent>
+          <mc:Choice Requires="wps">
+            <w:drawing>
+              <wp:anchor distT="0" distB="0" distL="114300" distR="114300" simplePos="0" relativeHeight="251782144" behindDoc="0" locked="0" layoutInCell="1" allowOverlap="1" wp14:anchorId="4640609E" wp14:editId="29571B9E">
+                <wp:simplePos x="0" y="0"/>
+                <wp:positionH relativeFrom="column">
+                  <wp:posOffset>83820</wp:posOffset>
+                </wp:positionH>
+                <wp:positionV relativeFrom="paragraph">
+                  <wp:posOffset>1424305</wp:posOffset>
+                </wp:positionV>
+                <wp:extent cx="3535680" cy="678180"/>
+                <wp:effectExtent l="0" t="0" r="26670" b="26670"/>
+                <wp:wrapNone/>
+                <wp:docPr id="230" name="Rectangle 230"/>
+                <wp:cNvGraphicFramePr/>
+                <a:graphic xmlns:a="http://schemas.openxmlformats.org/drawingml/2006/main">
+                  <a:graphicData uri="http://schemas.microsoft.com/office/word/2010/wordprocessingShape">
+                    <wps:wsp>
+                      <wps:cNvSpPr/>
+                      <wps:spPr>
+                        <a:xfrm>
+                          <a:off x="0" y="0"/>
+                          <a:ext cx="3535680" cy="678180"/>
+                        </a:xfrm>
+                        <a:prstGeom prst="rect">
+                          <a:avLst/>
+                        </a:prstGeom>
+                        <a:noFill/>
+                        <a:ln>
+                          <a:solidFill>
+                            <a:srgbClr val="FF0000"/>
+                          </a:solidFill>
+                        </a:ln>
+                      </wps:spPr>
+                      <wps:style>
+                        <a:lnRef idx="2">
+                          <a:schemeClr val="accent1">
+                            <a:shade val="50000"/>
+                          </a:schemeClr>
+                        </a:lnRef>
+                        <a:fillRef idx="1">
+                          <a:schemeClr val="accent1"/>
+                        </a:fillRef>
+                        <a:effectRef idx="0">
+                          <a:schemeClr val="accent1"/>
+                        </a:effectRef>
+                        <a:fontRef idx="minor">
+                          <a:schemeClr val="lt1"/>
+                        </a:fontRef>
+                      </wps:style>
+                      <wps:bodyPr rot="0" spcFirstLastPara="0" vertOverflow="overflow" horzOverflow="overflow" vert="horz" wrap="square" lIns="91440" tIns="45720" rIns="91440" bIns="45720" numCol="1" spcCol="0" rtlCol="0" fromWordArt="0" anchor="ctr" anchorCtr="0" forceAA="0" compatLnSpc="1">
+                        <a:prstTxWarp prst="textNoShape">
+                          <a:avLst/>
+                        </a:prstTxWarp>
+                        <a:noAutofit/>
+                      </wps:bodyPr>
+                    </wps:wsp>
+                  </a:graphicData>
+                </a:graphic>
+                <wp14:sizeRelH relativeFrom="margin">
+                  <wp14:pctWidth>0</wp14:pctWidth>
+                </wp14:sizeRelH>
+                <wp14:sizeRelV relativeFrom="margin">
+                  <wp14:pctHeight>0</wp14:pctHeight>
+                </wp14:sizeRelV>
+              </wp:anchor>
+            </w:drawing>
+          </mc:Choice>
+          <mc:Fallback>
+            <w:pict>
+              <v:rect w14:anchorId="05A5E3B8" id="Rectangle 230" o:spid="_x0000_s1026" style="position:absolute;margin-left:6.6pt;margin-top:112.15pt;width:278.4pt;height:53.4pt;z-index:251782144;visibility:visible;mso-wrap-style:square;mso-width-percent:0;mso-height-percent:0;mso-wrap-distance-left:9pt;mso-wrap-distance-top:0;mso-wrap-distance-right:9pt;mso-wrap-distance-bottom:0;mso-position-horizontal:absolute;mso-position-horizontal-relative:text;mso-position-vertical:absolute;mso-position-vertical-relative:text;mso-width-percent:0;mso-height-percent:0;mso-width-relative:margin;mso-height-relative:margin;v-text-anchor:middle" o:gfxdata="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" filled="f" strokecolor="red" strokeweight="1pt"/>
+            </w:pict>
+          </mc:Fallback>
+        </mc:AlternateContent>
+      </w:r>
+      <w:r>
+        <w:rPr>
+          <w:noProof/>
+        </w:rPr>
+        <mc:AlternateContent>
+          <mc:Choice Requires="wps">
+            <w:drawing>
+              <wp:anchor distT="0" distB="0" distL="114300" distR="114300" simplePos="0" relativeHeight="251780096" behindDoc="0" locked="0" layoutInCell="1" allowOverlap="1" wp14:anchorId="63579D61" wp14:editId="56E1350B">
+                <wp:simplePos x="0" y="0"/>
+                <wp:positionH relativeFrom="column">
+                  <wp:posOffset>243840</wp:posOffset>
+                </wp:positionH>
+                <wp:positionV relativeFrom="paragraph">
+                  <wp:posOffset>1828165</wp:posOffset>
+                </wp:positionV>
+                <wp:extent cx="2979420" cy="579120"/>
+                <wp:effectExtent l="0" t="0" r="11430" b="11430"/>
+                <wp:wrapNone/>
+                <wp:docPr id="229" name="Rectangle 229"/>
+                <wp:cNvGraphicFramePr/>
+                <a:graphic xmlns:a="http://schemas.openxmlformats.org/drawingml/2006/main">
+                  <a:graphicData uri="http://schemas.microsoft.com/office/word/2010/wordprocessingShape">
+                    <wps:wsp>
+                      <wps:cNvSpPr/>
+                      <wps:spPr>
+                        <a:xfrm>
+                          <a:off x="0" y="0"/>
+                          <a:ext cx="2979420" cy="579120"/>
+                        </a:xfrm>
+                        <a:prstGeom prst="rect">
+                          <a:avLst/>
+                        </a:prstGeom>
+                        <a:noFill/>
+                        <a:ln>
+                          <a:solidFill>
+                            <a:srgbClr val="00B0F0"/>
+                          </a:solidFill>
+                        </a:ln>
+                      </wps:spPr>
+                      <wps:style>
+                        <a:lnRef idx="2">
+                          <a:schemeClr val="accent1">
+                            <a:shade val="50000"/>
+                          </a:schemeClr>
+                        </a:lnRef>
+                        <a:fillRef idx="1">
+                          <a:schemeClr val="accent1"/>
+                        </a:fillRef>
+                        <a:effectRef idx="0">
+                          <a:schemeClr val="accent1"/>
+                        </a:effectRef>
+                        <a:fontRef idx="minor">
+                          <a:schemeClr val="lt1"/>
+                        </a:fontRef>
+                      </wps:style>
+                      <wps:bodyPr rot="0" spcFirstLastPara="0" vertOverflow="overflow" horzOverflow="overflow" vert="horz" wrap="square" lIns="91440" tIns="45720" rIns="91440" bIns="45720" numCol="1" spcCol="0" rtlCol="0" fromWordArt="0" anchor="ctr" anchorCtr="0" forceAA="0" compatLnSpc="1">
+                        <a:prstTxWarp prst="textNoShape">
+                          <a:avLst/>
+                        </a:prstTxWarp>
+                        <a:noAutofit/>
+                      </wps:bodyPr>
+                    </wps:wsp>
+                  </a:graphicData>
+                </a:graphic>
+                <wp14:sizeRelV relativeFrom="margin">
+                  <wp14:pctHeight>0</wp14:pctHeight>
+                </wp14:sizeRelV>
+              </wp:anchor>
+            </w:drawing>
+          </mc:Choice>
+          <mc:Fallback>
+            <w:pict>
+              <v:rect w14:anchorId="7161493F" id="Rectangle 229" o:spid="_x0000_s1026" style="position:absolute;margin-left:19.2pt;margin-top:143.95pt;width:234.6pt;height:45.6pt;z-index:251780096;visibility:visible;mso-wrap-style:square;mso-height-percent:0;mso-wrap-distance-left:9pt;mso-wrap-distance-top:0;mso-wrap-distance-right:9pt;mso-wrap-distance-bottom:0;mso-position-horizontal:absolute;mso-position-horizontal-relative:text;mso-position-vertical:absolute;mso-position-vertical-relative:text;mso-height-percent:0;mso-height-relative:margin;v-text-anchor:middle" o:gfxdata="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" filled="f" strokecolor="#00b0f0" strokeweight="1pt"/>
+            </w:pict>
+          </mc:Fallback>
+        </mc:AlternateContent>
+      </w:r>
+      <w:r>
+        <w:rPr>
+          <w:noProof/>
+        </w:rPr>
+        <mc:AlternateContent>
+          <mc:Choice Requires="wps">
+            <w:drawing>
+              <wp:anchor distT="0" distB="0" distL="114300" distR="114300" simplePos="0" relativeHeight="251779072" behindDoc="0" locked="0" layoutInCell="1" allowOverlap="1" wp14:anchorId="0CD4C0A2" wp14:editId="5AFADB77">
+                <wp:simplePos x="0" y="0"/>
+                <wp:positionH relativeFrom="column">
+                  <wp:posOffset>289560</wp:posOffset>
+                </wp:positionH>
+                <wp:positionV relativeFrom="paragraph">
+                  <wp:posOffset>1683385</wp:posOffset>
+                </wp:positionV>
+                <wp:extent cx="3223260" cy="182880"/>
+                <wp:effectExtent l="0" t="0" r="15240" b="26670"/>
+                <wp:wrapNone/>
+                <wp:docPr id="228" name="Rectangle 228"/>
+                <wp:cNvGraphicFramePr/>
+                <a:graphic xmlns:a="http://schemas.openxmlformats.org/drawingml/2006/main">
+                  <a:graphicData uri="http://schemas.microsoft.com/office/word/2010/wordprocessingShape">
+                    <wps:wsp>
+                      <wps:cNvSpPr/>
+                      <wps:spPr>
+                        <a:xfrm>
+                          <a:off x="0" y="0"/>
+                          <a:ext cx="3223260" cy="182880"/>
+                        </a:xfrm>
+                        <a:prstGeom prst="rect">
+                          <a:avLst/>
+                        </a:prstGeom>
+                        <a:noFill/>
+                        <a:ln>
+                          <a:solidFill>
+                            <a:srgbClr val="FFFF00"/>
+                          </a:solidFill>
+                        </a:ln>
+                      </wps:spPr>
+                      <wps:style>
+                        <a:lnRef idx="2">
+                          <a:schemeClr val="accent1">
+                            <a:shade val="50000"/>
+                          </a:schemeClr>
+                        </a:lnRef>
+                        <a:fillRef idx="1">
+                          <a:schemeClr val="accent1"/>
+                        </a:fillRef>
+                        <a:effectRef idx="0">
+                          <a:schemeClr val="accent1"/>
+                        </a:effectRef>
+                        <a:fontRef idx="minor">
+                          <a:schemeClr val="lt1"/>
+                        </a:fontRef>
+                      </wps:style>
+                      <wps:bodyPr rot="0" spcFirstLastPara="0" vertOverflow="overflow" horzOverflow="overflow" vert="horz" wrap="square" lIns="91440" tIns="45720" rIns="91440" bIns="45720" numCol="1" spcCol="0" rtlCol="0" fromWordArt="0" anchor="ctr" anchorCtr="0" forceAA="0" compatLnSpc="1">
+                        <a:prstTxWarp prst="textNoShape">
+                          <a:avLst/>
+                        </a:prstTxWarp>
+                        <a:noAutofit/>
+                      </wps:bodyPr>
+                    </wps:wsp>
+                  </a:graphicData>
+                </a:graphic>
+              </wp:anchor>
+            </w:drawing>
+          </mc:Choice>
+          <mc:Fallback>
+            <w:pict>
+              <v:rect w14:anchorId="18DCD5F5" id="Rectangle 228" o:spid="_x0000_s1026" style="position:absolute;margin-left:22.8pt;margin-top:132.55pt;width:253.8pt;height:14.4pt;z-index:251779072;visibility:visible;mso-wrap-style:square;mso-wrap-distance-left:9pt;mso-wrap-distance-top:0;mso-wrap-distance-right:9pt;mso-wrap-distance-bottom:0;mso-position-horizontal:absolute;mso-position-horizontal-relative:text;mso-position-vertical:absolute;mso-position-vertical-relative:text;v-text-anchor:middle" o:gfxdata="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" filled="f" strokecolor="yellow" strokeweight="1pt"/>
+            </w:pict>
+          </mc:Fallback>
+        </mc:AlternateContent>
+      </w:r>
+      <w:r>
+        <w:drawing>
+          <wp:inline distT="0" distB="0" distL="0" distR="0" wp14:anchorId="6F75EC35" wp14:editId="19F392DC">
+            <wp:extent cx="4968671" cy="3528366"/>
+            <wp:effectExtent l="0" t="0" r="3810" b="0"/>
+            <wp:docPr id="227" name="Picture 227"/>
+            <wp:cNvGraphicFramePr>
+              <a:graphicFrameLocks xmlns:a="http://schemas.openxmlformats.org/drawingml/2006/main" noChangeAspect="1"/>
+            </wp:cNvGraphicFramePr>
+            <a:graphic xmlns:a="http://schemas.openxmlformats.org/drawingml/2006/main">
+              <a:graphicData uri="http://schemas.openxmlformats.org/drawingml/2006/picture">
+                <pic:pic xmlns:pic="http://schemas.openxmlformats.org/drawingml/2006/picture">
+                  <pic:nvPicPr>
+                    <pic:cNvPr id="1" name=""/>
+                    <pic:cNvPicPr/>
+                  </pic:nvPicPr>
+                  <pic:blipFill>
+                    <a:blip r:embed="rId95"/>
+                    <a:stretch>
+                      <a:fillRect/>
+                    </a:stretch>
+                  </pic:blipFill>
+                  <pic:spPr>
+                    <a:xfrm>
+                      <a:off x="0" y="0"/>
+                      <a:ext cx="4968671" cy="3528366"/>
+                    </a:xfrm>
+                    <a:prstGeom prst="rect">
+                      <a:avLst/>
+                    </a:prstGeom>
+                  </pic:spPr>
+                </pic:pic>
+              </a:graphicData>
+            </a:graphic>
+          </wp:inline>
+        </w:drawing>
+      </w:r>
+    </w:p>
+    <w:p>
+      <w:r>
+        <w:drawing>
+          <wp:inline distT="0" distB="0" distL="0" distR="0" wp14:anchorId="55506009" wp14:editId="07812ACA">
+            <wp:extent cx="4191363" cy="1127858"/>
+            <wp:effectExtent l="0" t="0" r="0" b="0"/>
+            <wp:docPr id="232" name="Picture 232" descr="Graphical user interface, text&#10;&#10;Description automatically generated"/>
+            <wp:cNvGraphicFramePr>
+              <a:graphicFrameLocks xmlns:a="http://schemas.openxmlformats.org/drawingml/2006/main" noChangeAspect="1"/>
+            </wp:cNvGraphicFramePr>
+            <a:graphic xmlns:a="http://schemas.openxmlformats.org/drawingml/2006/main">
+              <a:graphicData uri="http://schemas.openxmlformats.org/drawingml/2006/picture">
+                <pic:pic xmlns:pic="http://schemas.openxmlformats.org/drawingml/2006/picture">
+                  <pic:nvPicPr>
+                    <pic:cNvPr id="232" name="Picture 232" descr="Graphical user interface, text&#10;&#10;Description automatically generated"/>
+                    <pic:cNvPicPr/>
+                  </pic:nvPicPr>
+                  <pic:blipFill>
+                    <a:blip r:embed="rId96"/>
+                    <a:stretch>
+                      <a:fillRect/>
+                    </a:stretch>
+                  </pic:blipFill>
+                  <pic:spPr>
+                    <a:xfrm>
+                      <a:off x="0" y="0"/>
+                      <a:ext cx="4191363" cy="1127858"/>
+                    </a:xfrm>
+                    <a:prstGeom prst="rect">
+                      <a:avLst/>
+                    </a:prstGeom>
+                  </pic:spPr>
+                </pic:pic>
+              </a:graphicData>
+            </a:graphic>
+          </wp:inline>
+        </w:drawing>
+      </w:r>
+    </w:p>
+    <w:p>
+      <w:pPr>
+        <w:rPr>
+          <w:rFonts w:ascii="Verdana" w:eastAsiaTheme="majorEastAsia" w:hAnsi="Verdana" w:cstheme="majorBidi"/>
+          <w:sz w:val="28"/>
+          <w:szCs w:val="28"/>
+          <w:shd w:val="clear" w:color="auto" w:fill="FFFFFF"/>
+        </w:rPr>
+      </w:pPr>
+      <w:r>
+        <w:br w:type="page"/>
+      </w:r>
+    </w:p>
     <w:p>
       <w:pPr>
         <w:pStyle w:val="Heading2"/>
       </w:pPr>
       <w:r>
+        <w:lastRenderedPageBreak/>
         <w:t>12</w:t>
       </w:r>
       <w:r>
@@ -14024,7 +15104,7 @@
       <w:pPr>
         <w:spacing w:after="0"/>
       </w:pPr>
-      <w:hyperlink r:id="rId95" w:history="1">
+      <w:hyperlink r:id="rId97" w:history="1">
         <w:r>
           <w:rPr>
             <w:rStyle w:val="Hyperlink"/>
@@ -14713,6 +15793,9 @@
         </mc:AlternateContent>
       </w:r>
       <w:r>
+        <w:rPr>
+          <w:noProof/>
+        </w:rPr>
         <w:drawing>
           <wp:inline distT="0" distB="0" distL="0" distR="0" wp14:anchorId="37F24749" wp14:editId="64A57CA2">
             <wp:extent cx="4442845" cy="4922947"/>
@@ -14729,7 +15812,7 @@
                     <pic:cNvPicPr/>
                   </pic:nvPicPr>
                   <pic:blipFill>
-                    <a:blip r:embed="rId96"/>
+                    <a:blip r:embed="rId98"/>
                     <a:stretch>
                       <a:fillRect/>
                     </a:stretch>
@@ -14752,6 +15835,9 @@
     </w:p>
     <w:p>
       <w:r>
+        <w:rPr>
+          <w:noProof/>
+        </w:rPr>
         <w:drawing>
           <wp:inline distT="0" distB="0" distL="0" distR="0" wp14:anchorId="7EC0E307" wp14:editId="5C55839C">
             <wp:extent cx="5731510" cy="1289685"/>
@@ -14768,7 +15854,7 @@
                     <pic:cNvPicPr/>
                   </pic:nvPicPr>
                   <pic:blipFill>
-                    <a:blip r:embed="rId97"/>
+                    <a:blip r:embed="rId99"/>
                     <a:stretch>
                       <a:fillRect/>
                     </a:stretch>
@@ -14860,7 +15946,7 @@
       <w:pPr>
         <w:spacing w:after="0"/>
       </w:pPr>
-      <w:hyperlink r:id="rId98" w:history="1">
+      <w:hyperlink r:id="rId100" w:history="1">
         <w:r>
           <w:rPr>
             <w:rStyle w:val="Hyperlink"/>
@@ -14880,12 +15966,21 @@
           <w:bCs/>
         </w:rPr>
       </w:pPr>
-      <w:r>
-        <w:rPr>
-          <w:b/>
-          <w:bCs/>
-        </w:rPr>
-        <w:t>setcookie() and send example</w:t>
+      <w:proofErr w:type="spellStart"/>
+      <w:r>
+        <w:rPr>
+          <w:b/>
+          <w:bCs/>
+        </w:rPr>
+        <w:t>setcookie</w:t>
+      </w:r>
+      <w:proofErr w:type="spellEnd"/>
+      <w:r>
+        <w:rPr>
+          <w:b/>
+          <w:bCs/>
+        </w:rPr>
+        <w:t>() and send example</w:t>
       </w:r>
     </w:p>
     <w:p>
@@ -15050,6 +16145,9 @@
         </mc:AlternateContent>
       </w:r>
       <w:r>
+        <w:rPr>
+          <w:noProof/>
+        </w:rPr>
         <w:drawing>
           <wp:inline distT="0" distB="0" distL="0" distR="0" wp14:anchorId="0DFFA8E3" wp14:editId="41622F29">
             <wp:extent cx="5731510" cy="2283460"/>
@@ -15066,7 +16164,7 @@
                     <pic:cNvPicPr/>
                   </pic:nvPicPr>
                   <pic:blipFill>
-                    <a:blip r:embed="rId99"/>
+                    <a:blip r:embed="rId101"/>
                     <a:stretch>
                       <a:fillRect/>
                     </a:stretch>
@@ -15089,6 +16187,9 @@
     </w:p>
     <w:p>
       <w:r>
+        <w:rPr>
+          <w:noProof/>
+        </w:rPr>
         <w:drawing>
           <wp:inline distT="0" distB="0" distL="0" distR="0" wp14:anchorId="3B122DF3" wp14:editId="43798F8E">
             <wp:extent cx="4282811" cy="929721"/>
@@ -15105,7 +16206,7 @@
                     <pic:cNvPicPr/>
                   </pic:nvPicPr>
                   <pic:blipFill>
-                    <a:blip r:embed="rId100"/>
+                    <a:blip r:embed="rId102"/>
                     <a:stretch>
                       <a:fillRect/>
                     </a:stretch>
@@ -15180,6 +16281,413 @@
     </w:p>
     <w:p>
       <w:pPr>
+        <w:spacing w:after="0"/>
+        <w:rPr>
+          <w:b/>
+          <w:bCs/>
+        </w:rPr>
+      </w:pPr>
+      <w:r>
+        <w:rPr>
+          <w:b/>
+          <w:bCs/>
+        </w:rPr>
+        <w:t>Page1 – create session and start a count</w:t>
+      </w:r>
+    </w:p>
+    <w:p>
+      <w:r>
+        <w:drawing>
+          <wp:inline distT="0" distB="0" distL="0" distR="0" wp14:anchorId="55C60B65" wp14:editId="29B0172E">
+            <wp:extent cx="3947502" cy="2598645"/>
+            <wp:effectExtent l="0" t="0" r="0" b="0"/>
+            <wp:docPr id="233" name="Picture 233"/>
+            <wp:cNvGraphicFramePr>
+              <a:graphicFrameLocks xmlns:a="http://schemas.openxmlformats.org/drawingml/2006/main" noChangeAspect="1"/>
+            </wp:cNvGraphicFramePr>
+            <a:graphic xmlns:a="http://schemas.openxmlformats.org/drawingml/2006/main">
+              <a:graphicData uri="http://schemas.openxmlformats.org/drawingml/2006/picture">
+                <pic:pic xmlns:pic="http://schemas.openxmlformats.org/drawingml/2006/picture">
+                  <pic:nvPicPr>
+                    <pic:cNvPr id="1" name=""/>
+                    <pic:cNvPicPr/>
+                  </pic:nvPicPr>
+                  <pic:blipFill>
+                    <a:blip r:embed="rId103"/>
+                    <a:stretch>
+                      <a:fillRect/>
+                    </a:stretch>
+                  </pic:blipFill>
+                  <pic:spPr>
+                    <a:xfrm>
+                      <a:off x="0" y="0"/>
+                      <a:ext cx="3947502" cy="2598645"/>
+                    </a:xfrm>
+                    <a:prstGeom prst="rect">
+                      <a:avLst/>
+                    </a:prstGeom>
+                  </pic:spPr>
+                </pic:pic>
+              </a:graphicData>
+            </a:graphic>
+          </wp:inline>
+        </w:drawing>
+      </w:r>
+    </w:p>
+    <w:p>
+      <w:pPr>
+        <w:spacing w:after="0"/>
+        <w:rPr>
+          <w:b/>
+          <w:bCs/>
+        </w:rPr>
+      </w:pPr>
+      <w:r>
+        <w:rPr>
+          <w:b/>
+          <w:bCs/>
+        </w:rPr>
+        <w:t>Page2</w:t>
+      </w:r>
+      <w:r>
+        <w:rPr>
+          <w:b/>
+          <w:bCs/>
+        </w:rPr>
+        <w:t xml:space="preserve"> – create a session and start a count  (when going back and forth from first and second page the session count increases)</w:t>
+      </w:r>
+    </w:p>
+    <w:p>
+      <w:r>
+        <w:drawing>
+          <wp:inline distT="0" distB="0" distL="0" distR="0" wp14:anchorId="3FD363F4" wp14:editId="3DB80595">
+            <wp:extent cx="5731510" cy="2111375"/>
+            <wp:effectExtent l="0" t="0" r="2540" b="3175"/>
+            <wp:docPr id="234" name="Picture 234" descr="A screenshot of a computer&#10;&#10;Description automatically generated with medium confidence"/>
+            <wp:cNvGraphicFramePr>
+              <a:graphicFrameLocks xmlns:a="http://schemas.openxmlformats.org/drawingml/2006/main" noChangeAspect="1"/>
+            </wp:cNvGraphicFramePr>
+            <a:graphic xmlns:a="http://schemas.openxmlformats.org/drawingml/2006/main">
+              <a:graphicData uri="http://schemas.openxmlformats.org/drawingml/2006/picture">
+                <pic:pic xmlns:pic="http://schemas.openxmlformats.org/drawingml/2006/picture">
+                  <pic:nvPicPr>
+                    <pic:cNvPr id="234" name="Picture 234" descr="A screenshot of a computer&#10;&#10;Description automatically generated with medium confidence"/>
+                    <pic:cNvPicPr/>
+                  </pic:nvPicPr>
+                  <pic:blipFill>
+                    <a:blip r:embed="rId104"/>
+                    <a:stretch>
+                      <a:fillRect/>
+                    </a:stretch>
+                  </pic:blipFill>
+                  <pic:spPr>
+                    <a:xfrm>
+                      <a:off x="0" y="0"/>
+                      <a:ext cx="5731510" cy="2111375"/>
+                    </a:xfrm>
+                    <a:prstGeom prst="rect">
+                      <a:avLst/>
+                    </a:prstGeom>
+                  </pic:spPr>
+                </pic:pic>
+              </a:graphicData>
+            </a:graphic>
+          </wp:inline>
+        </w:drawing>
+      </w:r>
+    </w:p>
+    <w:p>
+      <w:pPr>
+        <w:spacing w:after="0"/>
+        <w:rPr>
+          <w:b/>
+          <w:bCs/>
+        </w:rPr>
+      </w:pPr>
+      <w:r>
+        <w:rPr>
+          <w:b/>
+          <w:bCs/>
+        </w:rPr>
+        <w:t>Page3</w:t>
+      </w:r>
+      <w:r>
+        <w:rPr>
+          <w:b/>
+          <w:bCs/>
+        </w:rPr>
+        <w:t xml:space="preserve"> – end session </w:t>
+      </w:r>
+      <w:r>
+        <w:rPr>
+          <w:b/>
+          <w:bCs/>
+        </w:rPr>
+        <w:t>(so when going back to first page will show count back to 0 then throws error</w:t>
+      </w:r>
+      <w:r>
+        <w:rPr>
+          <w:b/>
+          <w:bCs/>
+        </w:rPr>
+        <w:t xml:space="preserve"> on last echo as the session doesn’t exist anymore.</w:t>
+      </w:r>
+      <w:r>
+        <w:rPr>
+          <w:b/>
+          <w:bCs/>
+        </w:rPr>
+        <w:t>)</w:t>
+      </w:r>
+    </w:p>
+    <w:p>
+      <w:r>
+        <w:drawing>
+          <wp:inline distT="0" distB="0" distL="0" distR="0" wp14:anchorId="38730B3F" wp14:editId="30833FB0">
+            <wp:extent cx="3871295" cy="1470787"/>
+            <wp:effectExtent l="0" t="0" r="0" b="0"/>
+            <wp:docPr id="235" name="Picture 235" descr="Text&#10;&#10;Description automatically generated"/>
+            <wp:cNvGraphicFramePr>
+              <a:graphicFrameLocks xmlns:a="http://schemas.openxmlformats.org/drawingml/2006/main" noChangeAspect="1"/>
+            </wp:cNvGraphicFramePr>
+            <a:graphic xmlns:a="http://schemas.openxmlformats.org/drawingml/2006/main">
+              <a:graphicData uri="http://schemas.openxmlformats.org/drawingml/2006/picture">
+                <pic:pic xmlns:pic="http://schemas.openxmlformats.org/drawingml/2006/picture">
+                  <pic:nvPicPr>
+                    <pic:cNvPr id="235" name="Picture 235" descr="Text&#10;&#10;Description automatically generated"/>
+                    <pic:cNvPicPr/>
+                  </pic:nvPicPr>
+                  <pic:blipFill>
+                    <a:blip r:embed="rId105"/>
+                    <a:stretch>
+                      <a:fillRect/>
+                    </a:stretch>
+                  </pic:blipFill>
+                  <pic:spPr>
+                    <a:xfrm>
+                      <a:off x="0" y="0"/>
+                      <a:ext cx="3871295" cy="1470787"/>
+                    </a:xfrm>
+                    <a:prstGeom prst="rect">
+                      <a:avLst/>
+                    </a:prstGeom>
+                  </pic:spPr>
+                </pic:pic>
+              </a:graphicData>
+            </a:graphic>
+          </wp:inline>
+        </w:drawing>
+      </w:r>
+    </w:p>
+    <w:p>
+      <w:pPr>
+        <w:rPr>
+          <w:b/>
+          <w:bCs/>
+        </w:rPr>
+      </w:pPr>
+    </w:p>
+    <w:p>
+      <w:pPr>
+        <w:rPr>
+          <w:b/>
+          <w:bCs/>
+        </w:rPr>
+      </w:pPr>
+    </w:p>
+    <w:p>
+      <w:pPr>
+        <w:rPr>
+          <w:b/>
+          <w:bCs/>
+        </w:rPr>
+      </w:pPr>
+    </w:p>
+    <w:p>
+      <w:pPr>
+        <w:rPr>
+          <w:b/>
+          <w:bCs/>
+        </w:rPr>
+      </w:pPr>
+      <w:r>
+        <w:rPr>
+          <w:b/>
+          <w:bCs/>
+        </w:rPr>
+        <w:lastRenderedPageBreak/>
+        <w:t>Page1 output</w:t>
+      </w:r>
+    </w:p>
+    <w:p>
+      <w:r>
+        <w:drawing>
+          <wp:inline distT="0" distB="0" distL="0" distR="0" wp14:anchorId="2CF8769D" wp14:editId="52EB2F83">
+            <wp:extent cx="3162574" cy="967824"/>
+            <wp:effectExtent l="0" t="0" r="0" b="3810"/>
+            <wp:docPr id="236" name="Picture 236"/>
+            <wp:cNvGraphicFramePr>
+              <a:graphicFrameLocks xmlns:a="http://schemas.openxmlformats.org/drawingml/2006/main" noChangeAspect="1"/>
+            </wp:cNvGraphicFramePr>
+            <a:graphic xmlns:a="http://schemas.openxmlformats.org/drawingml/2006/main">
+              <a:graphicData uri="http://schemas.openxmlformats.org/drawingml/2006/picture">
+                <pic:pic xmlns:pic="http://schemas.openxmlformats.org/drawingml/2006/picture">
+                  <pic:nvPicPr>
+                    <pic:cNvPr id="1" name=""/>
+                    <pic:cNvPicPr/>
+                  </pic:nvPicPr>
+                  <pic:blipFill>
+                    <a:blip r:embed="rId106"/>
+                    <a:stretch>
+                      <a:fillRect/>
+                    </a:stretch>
+                  </pic:blipFill>
+                  <pic:spPr>
+                    <a:xfrm>
+                      <a:off x="0" y="0"/>
+                      <a:ext cx="3162574" cy="967824"/>
+                    </a:xfrm>
+                    <a:prstGeom prst="rect">
+                      <a:avLst/>
+                    </a:prstGeom>
+                  </pic:spPr>
+                </pic:pic>
+              </a:graphicData>
+            </a:graphic>
+          </wp:inline>
+        </w:drawing>
+      </w:r>
+    </w:p>
+    <w:p>
+      <w:pPr>
+        <w:rPr>
+          <w:b/>
+          <w:bCs/>
+        </w:rPr>
+      </w:pPr>
+      <w:r>
+        <w:rPr>
+          <w:b/>
+          <w:bCs/>
+        </w:rPr>
+        <w:t>Page2 output</w:t>
+      </w:r>
+    </w:p>
+    <w:p>
+      <w:pPr>
+        <w:rPr>
+          <w:b/>
+          <w:bCs/>
+        </w:rPr>
+      </w:pPr>
+      <w:r>
+        <w:rPr>
+          <w:b/>
+          <w:bCs/>
+        </w:rPr>
+        <w:drawing>
+          <wp:inline distT="0" distB="0" distL="0" distR="0" wp14:anchorId="0F311C5E" wp14:editId="6A1A00C9">
+            <wp:extent cx="3063505" cy="1112616"/>
+            <wp:effectExtent l="0" t="0" r="3810" b="0"/>
+            <wp:docPr id="237" name="Picture 237" descr="Graphical user interface, text, application, chat or text message&#10;&#10;Description automatically generated"/>
+            <wp:cNvGraphicFramePr>
+              <a:graphicFrameLocks xmlns:a="http://schemas.openxmlformats.org/drawingml/2006/main" noChangeAspect="1"/>
+            </wp:cNvGraphicFramePr>
+            <a:graphic xmlns:a="http://schemas.openxmlformats.org/drawingml/2006/main">
+              <a:graphicData uri="http://schemas.openxmlformats.org/drawingml/2006/picture">
+                <pic:pic xmlns:pic="http://schemas.openxmlformats.org/drawingml/2006/picture">
+                  <pic:nvPicPr>
+                    <pic:cNvPr id="237" name="Picture 237" descr="Graphical user interface, text, application, chat or text message&#10;&#10;Description automatically generated"/>
+                    <pic:cNvPicPr/>
+                  </pic:nvPicPr>
+                  <pic:blipFill>
+                    <a:blip r:embed="rId107"/>
+                    <a:stretch>
+                      <a:fillRect/>
+                    </a:stretch>
+                  </pic:blipFill>
+                  <pic:spPr>
+                    <a:xfrm>
+                      <a:off x="0" y="0"/>
+                      <a:ext cx="3063505" cy="1112616"/>
+                    </a:xfrm>
+                    <a:prstGeom prst="rect">
+                      <a:avLst/>
+                    </a:prstGeom>
+                  </pic:spPr>
+                </pic:pic>
+              </a:graphicData>
+            </a:graphic>
+          </wp:inline>
+        </w:drawing>
+      </w:r>
+    </w:p>
+    <w:p>
+      <w:pPr>
+        <w:rPr>
+          <w:b/>
+          <w:bCs/>
+        </w:rPr>
+      </w:pPr>
+      <w:r>
+        <w:rPr>
+          <w:b/>
+          <w:bCs/>
+        </w:rPr>
+        <w:t>Page3 output</w:t>
+      </w:r>
+    </w:p>
+    <w:p>
+      <w:pPr>
+        <w:rPr>
+          <w:b/>
+          <w:bCs/>
+        </w:rPr>
+      </w:pPr>
+      <w:r>
+        <w:rPr>
+          <w:b/>
+          <w:bCs/>
+        </w:rPr>
+        <w:drawing>
+          <wp:inline distT="0" distB="0" distL="0" distR="0" wp14:anchorId="036364DD" wp14:editId="70603830">
+            <wp:extent cx="5731510" cy="1345565"/>
+            <wp:effectExtent l="0" t="0" r="2540" b="6985"/>
+            <wp:docPr id="238" name="Picture 238" descr="Graphical user interface, text, application&#10;&#10;Description automatically generated"/>
+            <wp:cNvGraphicFramePr>
+              <a:graphicFrameLocks xmlns:a="http://schemas.openxmlformats.org/drawingml/2006/main" noChangeAspect="1"/>
+            </wp:cNvGraphicFramePr>
+            <a:graphic xmlns:a="http://schemas.openxmlformats.org/drawingml/2006/main">
+              <a:graphicData uri="http://schemas.openxmlformats.org/drawingml/2006/picture">
+                <pic:pic xmlns:pic="http://schemas.openxmlformats.org/drawingml/2006/picture">
+                  <pic:nvPicPr>
+                    <pic:cNvPr id="238" name="Picture 238" descr="Graphical user interface, text, application&#10;&#10;Description automatically generated"/>
+                    <pic:cNvPicPr/>
+                  </pic:nvPicPr>
+                  <pic:blipFill>
+                    <a:blip r:embed="rId108"/>
+                    <a:stretch>
+                      <a:fillRect/>
+                    </a:stretch>
+                  </pic:blipFill>
+                  <pic:spPr>
+                    <a:xfrm>
+                      <a:off x="0" y="0"/>
+                      <a:ext cx="5731510" cy="1345565"/>
+                    </a:xfrm>
+                    <a:prstGeom prst="rect">
+                      <a:avLst/>
+                    </a:prstGeom>
+                  </pic:spPr>
+                </pic:pic>
+              </a:graphicData>
+            </a:graphic>
+          </wp:inline>
+        </w:drawing>
+      </w:r>
+    </w:p>
+    <w:p>
+      <w:pPr>
         <w:pStyle w:val="Heading2"/>
       </w:pPr>
       <w:r>
@@ -15193,7 +16701,7 @@
       <w:pPr>
         <w:spacing w:after="0"/>
       </w:pPr>
-      <w:hyperlink r:id="rId101" w:history="1">
+      <w:hyperlink r:id="rId109" w:history="1">
         <w:r>
           <w:rPr>
             <w:rStyle w:val="Hyperlink"/>
@@ -15230,6 +16738,9 @@
     </w:p>
     <w:p>
       <w:r>
+        <w:rPr>
+          <w:noProof/>
+        </w:rPr>
         <w:drawing>
           <wp:inline distT="0" distB="0" distL="0" distR="0" wp14:anchorId="30C55739" wp14:editId="1DAFE3C0">
             <wp:extent cx="2804403" cy="1767993"/>
@@ -15246,7 +16757,7 @@
                     <pic:cNvPicPr/>
                   </pic:nvPicPr>
                   <pic:blipFill>
-                    <a:blip r:embed="rId102"/>
+                    <a:blip r:embed="rId110"/>
                     <a:stretch>
                       <a:fillRect/>
                     </a:stretch>
@@ -15293,6 +16804,7 @@
         <w:rPr>
           <w:b/>
           <w:bCs/>
+          <w:noProof/>
         </w:rPr>
         <w:drawing>
           <wp:inline distT="0" distB="0" distL="0" distR="0" wp14:anchorId="074653BE" wp14:editId="30074929">
@@ -15310,7 +16822,7 @@
                     <pic:cNvPicPr/>
                   </pic:nvPicPr>
                   <pic:blipFill>
-                    <a:blip r:embed="rId103"/>
+                    <a:blip r:embed="rId111"/>
                     <a:stretch>
                       <a:fillRect/>
                     </a:stretch>
@@ -15336,6 +16848,7 @@
         <w:pStyle w:val="Heading2"/>
       </w:pPr>
       <w:r>
+        <w:lastRenderedPageBreak/>
         <w:t>14.3 Homework exercises or personal practice</w:t>
       </w:r>
     </w:p>
@@ -15384,10 +16897,324 @@
       </w:r>
     </w:p>
     <w:p>
+      <w:r>
+        <w:drawing>
+          <wp:inline distT="0" distB="0" distL="0" distR="0" wp14:anchorId="0281CF0F" wp14:editId="31B6234C">
+            <wp:extent cx="5731510" cy="2813685"/>
+            <wp:effectExtent l="0" t="0" r="2540" b="5715"/>
+            <wp:docPr id="239" name="Picture 239"/>
+            <wp:cNvGraphicFramePr>
+              <a:graphicFrameLocks xmlns:a="http://schemas.openxmlformats.org/drawingml/2006/main" noChangeAspect="1"/>
+            </wp:cNvGraphicFramePr>
+            <a:graphic xmlns:a="http://schemas.openxmlformats.org/drawingml/2006/main">
+              <a:graphicData uri="http://schemas.openxmlformats.org/drawingml/2006/picture">
+                <pic:pic xmlns:pic="http://schemas.openxmlformats.org/drawingml/2006/picture">
+                  <pic:nvPicPr>
+                    <pic:cNvPr id="1" name=""/>
+                    <pic:cNvPicPr/>
+                  </pic:nvPicPr>
+                  <pic:blipFill>
+                    <a:blip r:embed="rId112"/>
+                    <a:stretch>
+                      <a:fillRect/>
+                    </a:stretch>
+                  </pic:blipFill>
+                  <pic:spPr>
+                    <a:xfrm>
+                      <a:off x="0" y="0"/>
+                      <a:ext cx="5731510" cy="2813685"/>
+                    </a:xfrm>
+                    <a:prstGeom prst="rect">
+                      <a:avLst/>
+                    </a:prstGeom>
+                  </pic:spPr>
+                </pic:pic>
+              </a:graphicData>
+            </a:graphic>
+          </wp:inline>
+        </w:drawing>
+      </w:r>
+    </w:p>
+    <w:p>
+      <w:pPr>
+        <w:spacing w:after="0"/>
+        <w:rPr>
+          <w:b/>
+          <w:bCs/>
+        </w:rPr>
+      </w:pPr>
+      <w:r>
+        <w:rPr>
+          <w:b/>
+          <w:bCs/>
+        </w:rPr>
+        <w:t>Output with no query entered</w:t>
+      </w:r>
+    </w:p>
+    <w:p>
+      <w:r>
+        <w:drawing>
+          <wp:inline distT="0" distB="0" distL="0" distR="0" wp14:anchorId="311AFE34" wp14:editId="7396DB97">
+            <wp:extent cx="4968671" cy="2362405"/>
+            <wp:effectExtent l="0" t="0" r="3810" b="0"/>
+            <wp:docPr id="240" name="Picture 240" descr="Graphical user interface, text, application, chat or text message&#10;&#10;Description automatically generated"/>
+            <wp:cNvGraphicFramePr>
+              <a:graphicFrameLocks xmlns:a="http://schemas.openxmlformats.org/drawingml/2006/main" noChangeAspect="1"/>
+            </wp:cNvGraphicFramePr>
+            <a:graphic xmlns:a="http://schemas.openxmlformats.org/drawingml/2006/main">
+              <a:graphicData uri="http://schemas.openxmlformats.org/drawingml/2006/picture">
+                <pic:pic xmlns:pic="http://schemas.openxmlformats.org/drawingml/2006/picture">
+                  <pic:nvPicPr>
+                    <pic:cNvPr id="240" name="Picture 240" descr="Graphical user interface, text, application, chat or text message&#10;&#10;Description automatically generated"/>
+                    <pic:cNvPicPr/>
+                  </pic:nvPicPr>
+                  <pic:blipFill>
+                    <a:blip r:embed="rId113"/>
+                    <a:stretch>
+                      <a:fillRect/>
+                    </a:stretch>
+                  </pic:blipFill>
+                  <pic:spPr>
+                    <a:xfrm>
+                      <a:off x="0" y="0"/>
+                      <a:ext cx="4968671" cy="2362405"/>
+                    </a:xfrm>
+                    <a:prstGeom prst="rect">
+                      <a:avLst/>
+                    </a:prstGeom>
+                  </pic:spPr>
+                </pic:pic>
+              </a:graphicData>
+            </a:graphic>
+          </wp:inline>
+        </w:drawing>
+      </w:r>
+    </w:p>
+    <w:p>
+      <w:pPr>
+        <w:rPr>
+          <w:b/>
+          <w:bCs/>
+        </w:rPr>
+      </w:pPr>
+      <w:r>
+        <w:rPr>
+          <w:b/>
+          <w:bCs/>
+        </w:rPr>
+        <w:t xml:space="preserve">Output with ‘cats’ entered </w:t>
+      </w:r>
+    </w:p>
+    <w:p>
+      <w:pPr>
+        <w:rPr>
+          <w:b/>
+          <w:bCs/>
+        </w:rPr>
+      </w:pPr>
+      <w:r>
+        <w:rPr>
+          <w:b/>
+          <w:bCs/>
+          <w:noProof/>
+        </w:rPr>
+        <mc:AlternateContent>
+          <mc:Choice Requires="wps">
+            <w:drawing>
+              <wp:anchor distT="0" distB="0" distL="114300" distR="114300" simplePos="0" relativeHeight="251785216" behindDoc="0" locked="0" layoutInCell="1" allowOverlap="1" wp14:anchorId="155AE0B1" wp14:editId="44D7DBE4">
+                <wp:simplePos x="0" y="0"/>
+                <wp:positionH relativeFrom="column">
+                  <wp:posOffset>3444240</wp:posOffset>
+                </wp:positionH>
+                <wp:positionV relativeFrom="paragraph">
+                  <wp:posOffset>62865</wp:posOffset>
+                </wp:positionV>
+                <wp:extent cx="556260" cy="274320"/>
+                <wp:effectExtent l="0" t="0" r="15240" b="11430"/>
+                <wp:wrapNone/>
+                <wp:docPr id="242" name="Rectangle 242"/>
+                <wp:cNvGraphicFramePr/>
+                <a:graphic xmlns:a="http://schemas.openxmlformats.org/drawingml/2006/main">
+                  <a:graphicData uri="http://schemas.microsoft.com/office/word/2010/wordprocessingShape">
+                    <wps:wsp>
+                      <wps:cNvSpPr/>
+                      <wps:spPr>
+                        <a:xfrm>
+                          <a:off x="0" y="0"/>
+                          <a:ext cx="556260" cy="274320"/>
+                        </a:xfrm>
+                        <a:prstGeom prst="rect">
+                          <a:avLst/>
+                        </a:prstGeom>
+                        <a:noFill/>
+                        <a:ln>
+                          <a:solidFill>
+                            <a:srgbClr val="FFFF00"/>
+                          </a:solidFill>
+                        </a:ln>
+                      </wps:spPr>
+                      <wps:style>
+                        <a:lnRef idx="2">
+                          <a:schemeClr val="accent1">
+                            <a:shade val="50000"/>
+                          </a:schemeClr>
+                        </a:lnRef>
+                        <a:fillRef idx="1">
+                          <a:schemeClr val="accent1"/>
+                        </a:fillRef>
+                        <a:effectRef idx="0">
+                          <a:schemeClr val="accent1"/>
+                        </a:effectRef>
+                        <a:fontRef idx="minor">
+                          <a:schemeClr val="lt1"/>
+                        </a:fontRef>
+                      </wps:style>
+                      <wps:bodyPr rot="0" spcFirstLastPara="0" vertOverflow="overflow" horzOverflow="overflow" vert="horz" wrap="square" lIns="91440" tIns="45720" rIns="91440" bIns="45720" numCol="1" spcCol="0" rtlCol="0" fromWordArt="0" anchor="ctr" anchorCtr="0" forceAA="0" compatLnSpc="1">
+                        <a:prstTxWarp prst="textNoShape">
+                          <a:avLst/>
+                        </a:prstTxWarp>
+                        <a:noAutofit/>
+                      </wps:bodyPr>
+                    </wps:wsp>
+                  </a:graphicData>
+                </a:graphic>
+                <wp14:sizeRelV relativeFrom="margin">
+                  <wp14:pctHeight>0</wp14:pctHeight>
+                </wp14:sizeRelV>
+              </wp:anchor>
+            </w:drawing>
+          </mc:Choice>
+          <mc:Fallback>
+            <w:pict>
+              <v:rect w14:anchorId="5DC606E7" id="Rectangle 242" o:spid="_x0000_s1026" style="position:absolute;margin-left:271.2pt;margin-top:4.95pt;width:43.8pt;height:21.6pt;z-index:251785216;visibility:visible;mso-wrap-style:square;mso-height-percent:0;mso-wrap-distance-left:9pt;mso-wrap-distance-top:0;mso-wrap-distance-right:9pt;mso-wrap-distance-bottom:0;mso-position-horizontal:absolute;mso-position-horizontal-relative:text;mso-position-vertical:absolute;mso-position-vertical-relative:text;mso-height-percent:0;mso-height-relative:margin;v-text-anchor:middle" o:gfxdata="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" filled="f" strokecolor="yellow" strokeweight="1pt"/>
+            </w:pict>
+          </mc:Fallback>
+        </mc:AlternateContent>
+      </w:r>
+      <w:r>
+        <w:rPr>
+          <w:b/>
+          <w:bCs/>
+          <w:noProof/>
+        </w:rPr>
+        <mc:AlternateContent>
+          <mc:Choice Requires="wps">
+            <w:drawing>
+              <wp:anchor distT="0" distB="0" distL="114300" distR="114300" simplePos="0" relativeHeight="251786240" behindDoc="0" locked="0" layoutInCell="1" allowOverlap="1" wp14:anchorId="5A08A20C" wp14:editId="7B631A66">
+                <wp:simplePos x="0" y="0"/>
+                <wp:positionH relativeFrom="column">
+                  <wp:posOffset>167640</wp:posOffset>
+                </wp:positionH>
+                <wp:positionV relativeFrom="paragraph">
+                  <wp:posOffset>1670685</wp:posOffset>
+                </wp:positionV>
+                <wp:extent cx="2613660" cy="251460"/>
+                <wp:effectExtent l="0" t="0" r="15240" b="15240"/>
+                <wp:wrapNone/>
+                <wp:docPr id="243" name="Rectangle 243"/>
+                <wp:cNvGraphicFramePr/>
+                <a:graphic xmlns:a="http://schemas.openxmlformats.org/drawingml/2006/main">
+                  <a:graphicData uri="http://schemas.microsoft.com/office/word/2010/wordprocessingShape">
+                    <wps:wsp>
+                      <wps:cNvSpPr/>
+                      <wps:spPr>
+                        <a:xfrm>
+                          <a:off x="0" y="0"/>
+                          <a:ext cx="2613660" cy="251460"/>
+                        </a:xfrm>
+                        <a:prstGeom prst="rect">
+                          <a:avLst/>
+                        </a:prstGeom>
+                        <a:noFill/>
+                        <a:ln>
+                          <a:solidFill>
+                            <a:srgbClr val="FFFF00"/>
+                          </a:solidFill>
+                        </a:ln>
+                      </wps:spPr>
+                      <wps:style>
+                        <a:lnRef idx="2">
+                          <a:schemeClr val="accent1">
+                            <a:shade val="50000"/>
+                          </a:schemeClr>
+                        </a:lnRef>
+                        <a:fillRef idx="1">
+                          <a:schemeClr val="accent1"/>
+                        </a:fillRef>
+                        <a:effectRef idx="0">
+                          <a:schemeClr val="accent1"/>
+                        </a:effectRef>
+                        <a:fontRef idx="minor">
+                          <a:schemeClr val="lt1"/>
+                        </a:fontRef>
+                      </wps:style>
+                      <wps:bodyPr rot="0" spcFirstLastPara="0" vertOverflow="overflow" horzOverflow="overflow" vert="horz" wrap="square" lIns="91440" tIns="45720" rIns="91440" bIns="45720" numCol="1" spcCol="0" rtlCol="0" fromWordArt="0" anchor="ctr" anchorCtr="0" forceAA="0" compatLnSpc="1">
+                        <a:prstTxWarp prst="textNoShape">
+                          <a:avLst/>
+                        </a:prstTxWarp>
+                        <a:noAutofit/>
+                      </wps:bodyPr>
+                    </wps:wsp>
+                  </a:graphicData>
+                </a:graphic>
+              </wp:anchor>
+            </w:drawing>
+          </mc:Choice>
+          <mc:Fallback>
+            <w:pict>
+              <v:rect w14:anchorId="07DB7D3B" id="Rectangle 243" o:spid="_x0000_s1026" style="position:absolute;margin-left:13.2pt;margin-top:131.55pt;width:205.8pt;height:19.8pt;z-index:251786240;visibility:visible;mso-wrap-style:square;mso-wrap-distance-left:9pt;mso-wrap-distance-top:0;mso-wrap-distance-right:9pt;mso-wrap-distance-bottom:0;mso-position-horizontal:absolute;mso-position-horizontal-relative:text;mso-position-vertical:absolute;mso-position-vertical-relative:text;v-text-anchor:middle" o:gfxdata="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" filled="f" strokecolor="yellow" strokeweight="1pt"/>
+            </w:pict>
+          </mc:Fallback>
+        </mc:AlternateContent>
+      </w:r>
+      <w:r>
+        <w:rPr>
+          <w:b/>
+          <w:bCs/>
+        </w:rPr>
+        <w:drawing>
+          <wp:inline distT="0" distB="0" distL="0" distR="0" wp14:anchorId="287770CA" wp14:editId="092EC3C3">
+            <wp:extent cx="4785775" cy="2248095"/>
+            <wp:effectExtent l="0" t="0" r="0" b="0"/>
+            <wp:docPr id="241" name="Picture 241" descr="Graphical user interface, text, application&#10;&#10;Description automatically generated"/>
+            <wp:cNvGraphicFramePr>
+              <a:graphicFrameLocks xmlns:a="http://schemas.openxmlformats.org/drawingml/2006/main" noChangeAspect="1"/>
+            </wp:cNvGraphicFramePr>
+            <a:graphic xmlns:a="http://schemas.openxmlformats.org/drawingml/2006/main">
+              <a:graphicData uri="http://schemas.openxmlformats.org/drawingml/2006/picture">
+                <pic:pic xmlns:pic="http://schemas.openxmlformats.org/drawingml/2006/picture">
+                  <pic:nvPicPr>
+                    <pic:cNvPr id="241" name="Picture 241" descr="Graphical user interface, text, application&#10;&#10;Description automatically generated"/>
+                    <pic:cNvPicPr/>
+                  </pic:nvPicPr>
+                  <pic:blipFill>
+                    <a:blip r:embed="rId114"/>
+                    <a:stretch>
+                      <a:fillRect/>
+                    </a:stretch>
+                  </pic:blipFill>
+                  <pic:spPr>
+                    <a:xfrm>
+                      <a:off x="0" y="0"/>
+                      <a:ext cx="4785775" cy="2248095"/>
+                    </a:xfrm>
+                    <a:prstGeom prst="rect">
+                      <a:avLst/>
+                    </a:prstGeom>
+                  </pic:spPr>
+                </pic:pic>
+              </a:graphicData>
+            </a:graphic>
+          </wp:inline>
+        </w:drawing>
+      </w:r>
+    </w:p>
+    <w:p>
       <w:pPr>
         <w:pStyle w:val="Heading2"/>
       </w:pPr>
       <w:r>
+        <w:lastRenderedPageBreak/>
         <w:t xml:space="preserve">15.2 </w:t>
       </w:r>
       <w:r>
@@ -15398,7 +17225,7 @@
       <w:pPr>
         <w:spacing w:after="0"/>
       </w:pPr>
-      <w:hyperlink r:id="rId104" w:history="1">
+      <w:hyperlink r:id="rId115" w:history="1">
         <w:r>
           <w:rPr>
             <w:rStyle w:val="Hyperlink"/>
@@ -15428,6 +17255,9 @@
     </w:p>
     <w:p>
       <w:r>
+        <w:rPr>
+          <w:noProof/>
+        </w:rPr>
         <w:drawing>
           <wp:inline distT="0" distB="0" distL="0" distR="0" wp14:anchorId="658899A4" wp14:editId="447B196C">
             <wp:extent cx="3505504" cy="662997"/>
@@ -15444,7 +17274,7 @@
                     <pic:cNvPicPr/>
                   </pic:nvPicPr>
                   <pic:blipFill>
-                    <a:blip r:embed="rId105"/>
+                    <a:blip r:embed="rId116"/>
                     <a:stretch>
                       <a:fillRect/>
                     </a:stretch>
@@ -15482,6 +17312,9 @@
     </w:p>
     <w:p>
       <w:r>
+        <w:rPr>
+          <w:noProof/>
+        </w:rPr>
         <w:drawing>
           <wp:inline distT="0" distB="0" distL="0" distR="0" wp14:anchorId="4D837393" wp14:editId="2CD393A2">
             <wp:extent cx="5731510" cy="2352675"/>
@@ -15498,7 +17331,7 @@
                     <pic:cNvPicPr/>
                   </pic:nvPicPr>
                   <pic:blipFill>
-                    <a:blip r:embed="rId106"/>
+                    <a:blip r:embed="rId117"/>
                     <a:stretch>
                       <a:fillRect/>
                     </a:stretch>
@@ -15523,7 +17356,7 @@
       <w:pPr>
         <w:spacing w:after="0"/>
       </w:pPr>
-      <w:hyperlink r:id="rId107" w:history="1">
+      <w:hyperlink r:id="rId118" w:history="1">
         <w:r>
           <w:rPr>
             <w:rStyle w:val="Hyperlink"/>
@@ -15562,6 +17395,7 @@
         <w:rPr>
           <w:b/>
           <w:bCs/>
+          <w:noProof/>
         </w:rPr>
         <w:drawing>
           <wp:inline distT="0" distB="0" distL="0" distR="0" wp14:anchorId="29C12F5E" wp14:editId="7342EEC1">
@@ -15579,7 +17413,7 @@
                     <pic:cNvPicPr/>
                   </pic:nvPicPr>
                   <pic:blipFill>
-                    <a:blip r:embed="rId108"/>
+                    <a:blip r:embed="rId119"/>
                     <a:stretch>
                       <a:fillRect/>
                     </a:stretch>
@@ -15611,6 +17445,7 @@
         <w:rPr>
           <w:b/>
           <w:bCs/>
+          <w:noProof/>
         </w:rPr>
         <w:drawing>
           <wp:inline distT="0" distB="0" distL="0" distR="0" wp14:anchorId="6998BA17" wp14:editId="2327F9B2">
@@ -15628,7 +17463,7 @@
                     <pic:cNvPicPr/>
                   </pic:nvPicPr>
                   <pic:blipFill>
-                    <a:blip r:embed="rId109"/>
+                    <a:blip r:embed="rId120"/>
                     <a:stretch>
                       <a:fillRect/>
                     </a:stretch>
@@ -15713,6 +17548,193 @@
       </w:r>
     </w:p>
     <w:p>
+      <w:hyperlink r:id="rId121" w:history="1">
+        <w:r>
+          <w:rPr>
+            <w:rStyle w:val="Hyperlink"/>
+          </w:rPr>
+          <w:t>https://www.php.net/manual/en/function.password-hash.php</w:t>
+        </w:r>
+      </w:hyperlink>
+      <w:r>
+        <w:t xml:space="preserve"> </w:t>
+      </w:r>
+    </w:p>
+    <w:p>
+      <w:pPr>
+        <w:rPr>
+          <w:b/>
+          <w:bCs/>
+        </w:rPr>
+      </w:pPr>
+      <w:r>
+        <w:rPr>
+          <w:b/>
+          <w:bCs/>
+        </w:rPr>
+        <w:t>H</w:t>
+      </w:r>
+      <w:r>
+        <w:rPr>
+          <w:b/>
+          <w:bCs/>
+        </w:rPr>
+        <w:t>ashing with BCRYPT and increasing cost to 12</w:t>
+      </w:r>
+    </w:p>
+    <w:p>
+      <w:r>
+        <w:rPr>
+          <w:noProof/>
+        </w:rPr>
+        <mc:AlternateContent>
+          <mc:Choice Requires="wps">
+            <w:drawing>
+              <wp:anchor distT="0" distB="0" distL="114300" distR="114300" simplePos="0" relativeHeight="251762688" behindDoc="0" locked="0" layoutInCell="1" allowOverlap="1" wp14:anchorId="0CA5100B" wp14:editId="623DB9FD">
+                <wp:simplePos x="0" y="0"/>
+                <wp:positionH relativeFrom="column">
+                  <wp:posOffset>426720</wp:posOffset>
+                </wp:positionH>
+                <wp:positionV relativeFrom="paragraph">
+                  <wp:posOffset>1395730</wp:posOffset>
+                </wp:positionV>
+                <wp:extent cx="4343400" cy="396240"/>
+                <wp:effectExtent l="0" t="0" r="19050" b="22860"/>
+                <wp:wrapNone/>
+                <wp:docPr id="204" name="Rectangle 204"/>
+                <wp:cNvGraphicFramePr/>
+                <a:graphic xmlns:a="http://schemas.openxmlformats.org/drawingml/2006/main">
+                  <a:graphicData uri="http://schemas.microsoft.com/office/word/2010/wordprocessingShape">
+                    <wps:wsp>
+                      <wps:cNvSpPr/>
+                      <wps:spPr>
+                        <a:xfrm>
+                          <a:off x="0" y="0"/>
+                          <a:ext cx="4343400" cy="396240"/>
+                        </a:xfrm>
+                        <a:prstGeom prst="rect">
+                          <a:avLst/>
+                        </a:prstGeom>
+                        <a:noFill/>
+                        <a:ln>
+                          <a:solidFill>
+                            <a:srgbClr val="FFFF00"/>
+                          </a:solidFill>
+                        </a:ln>
+                      </wps:spPr>
+                      <wps:style>
+                        <a:lnRef idx="2">
+                          <a:schemeClr val="accent1">
+                            <a:shade val="50000"/>
+                          </a:schemeClr>
+                        </a:lnRef>
+                        <a:fillRef idx="1">
+                          <a:schemeClr val="accent1"/>
+                        </a:fillRef>
+                        <a:effectRef idx="0">
+                          <a:schemeClr val="accent1"/>
+                        </a:effectRef>
+                        <a:fontRef idx="minor">
+                          <a:schemeClr val="lt1"/>
+                        </a:fontRef>
+                      </wps:style>
+                      <wps:bodyPr rot="0" spcFirstLastPara="0" vertOverflow="overflow" horzOverflow="overflow" vert="horz" wrap="square" lIns="91440" tIns="45720" rIns="91440" bIns="45720" numCol="1" spcCol="0" rtlCol="0" fromWordArt="0" anchor="ctr" anchorCtr="0" forceAA="0" compatLnSpc="1">
+                        <a:prstTxWarp prst="textNoShape">
+                          <a:avLst/>
+                        </a:prstTxWarp>
+                        <a:noAutofit/>
+                      </wps:bodyPr>
+                    </wps:wsp>
+                  </a:graphicData>
+                </a:graphic>
+              </wp:anchor>
+            </w:drawing>
+          </mc:Choice>
+          <mc:Fallback>
+            <w:pict>
+              <v:rect w14:anchorId="1BA3A5D9" id="Rectangle 204" o:spid="_x0000_s1026" style="position:absolute;margin-left:33.6pt;margin-top:109.9pt;width:342pt;height:31.2pt;z-index:251762688;visibility:visible;mso-wrap-style:square;mso-wrap-distance-left:9pt;mso-wrap-distance-top:0;mso-wrap-distance-right:9pt;mso-wrap-distance-bottom:0;mso-position-horizontal:absolute;mso-position-horizontal-relative:text;mso-position-vertical:absolute;mso-position-vertical-relative:text;v-text-anchor:middle" o:gfxdata="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" filled="f" strokecolor="yellow" strokeweight="1pt"/>
+            </w:pict>
+          </mc:Fallback>
+        </mc:AlternateContent>
+      </w:r>
+      <w:r>
+        <w:drawing>
+          <wp:inline distT="0" distB="0" distL="0" distR="0" wp14:anchorId="6DA8D29C" wp14:editId="749E17BE">
+            <wp:extent cx="5731510" cy="1887855"/>
+            <wp:effectExtent l="0" t="0" r="2540" b="0"/>
+            <wp:docPr id="202" name="Picture 202"/>
+            <wp:cNvGraphicFramePr>
+              <a:graphicFrameLocks xmlns:a="http://schemas.openxmlformats.org/drawingml/2006/main" noChangeAspect="1"/>
+            </wp:cNvGraphicFramePr>
+            <a:graphic xmlns:a="http://schemas.openxmlformats.org/drawingml/2006/main">
+              <a:graphicData uri="http://schemas.openxmlformats.org/drawingml/2006/picture">
+                <pic:pic xmlns:pic="http://schemas.openxmlformats.org/drawingml/2006/picture">
+                  <pic:nvPicPr>
+                    <pic:cNvPr id="1" name=""/>
+                    <pic:cNvPicPr/>
+                  </pic:nvPicPr>
+                  <pic:blipFill>
+                    <a:blip r:embed="rId122"/>
+                    <a:stretch>
+                      <a:fillRect/>
+                    </a:stretch>
+                  </pic:blipFill>
+                  <pic:spPr>
+                    <a:xfrm>
+                      <a:off x="0" y="0"/>
+                      <a:ext cx="5731510" cy="1887855"/>
+                    </a:xfrm>
+                    <a:prstGeom prst="rect">
+                      <a:avLst/>
+                    </a:prstGeom>
+                  </pic:spPr>
+                </pic:pic>
+              </a:graphicData>
+            </a:graphic>
+          </wp:inline>
+        </w:drawing>
+      </w:r>
+    </w:p>
+    <w:p>
+      <w:r>
+        <w:drawing>
+          <wp:inline distT="0" distB="0" distL="0" distR="0" wp14:anchorId="50316B79" wp14:editId="1435446D">
+            <wp:extent cx="5731510" cy="950595"/>
+            <wp:effectExtent l="0" t="0" r="2540" b="1905"/>
+            <wp:docPr id="203" name="Picture 203"/>
+            <wp:cNvGraphicFramePr>
+              <a:graphicFrameLocks xmlns:a="http://schemas.openxmlformats.org/drawingml/2006/main" noChangeAspect="1"/>
+            </wp:cNvGraphicFramePr>
+            <a:graphic xmlns:a="http://schemas.openxmlformats.org/drawingml/2006/main">
+              <a:graphicData uri="http://schemas.openxmlformats.org/drawingml/2006/picture">
+                <pic:pic xmlns:pic="http://schemas.openxmlformats.org/drawingml/2006/picture">
+                  <pic:nvPicPr>
+                    <pic:cNvPr id="1" name=""/>
+                    <pic:cNvPicPr/>
+                  </pic:nvPicPr>
+                  <pic:blipFill>
+                    <a:blip r:embed="rId123"/>
+                    <a:stretch>
+                      <a:fillRect/>
+                    </a:stretch>
+                  </pic:blipFill>
+                  <pic:spPr>
+                    <a:xfrm>
+                      <a:off x="0" y="0"/>
+                      <a:ext cx="5731510" cy="950595"/>
+                    </a:xfrm>
+                    <a:prstGeom prst="rect">
+                      <a:avLst/>
+                    </a:prstGeom>
+                  </pic:spPr>
+                </pic:pic>
+              </a:graphicData>
+            </a:graphic>
+          </wp:inline>
+        </w:drawing>
+      </w:r>
+    </w:p>
+    <w:p>
       <w:pPr>
         <w:pStyle w:val="Heading2"/>
       </w:pPr>
@@ -15782,6 +17804,217 @@
       </w:r>
     </w:p>
     <w:p>
+      <w:hyperlink r:id="rId124" w:history="1">
+        <w:r>
+          <w:rPr>
+            <w:rStyle w:val="Hyperlink"/>
+          </w:rPr>
+          <w:t>https://www.php.net/manual/en/function.preg-split.php</w:t>
+        </w:r>
+      </w:hyperlink>
+      <w:r>
+        <w:t xml:space="preserve"> </w:t>
+      </w:r>
+    </w:p>
+    <w:p>
+      <w:pPr>
+        <w:rPr>
+          <w:b/>
+          <w:bCs/>
+        </w:rPr>
+      </w:pPr>
+      <w:r>
+        <w:rPr>
+          <w:b/>
+          <w:bCs/>
+        </w:rPr>
+        <w:t xml:space="preserve">split string function using reg expressions. </w:t>
+      </w:r>
+      <w:r>
+        <w:rPr>
+          <w:b/>
+          <w:bCs/>
+        </w:rPr>
+        <w:t>// and [] delimiters with \s being spaces</w:t>
+      </w:r>
+      <w:r>
+        <w:rPr>
+          <w:b/>
+          <w:bCs/>
+        </w:rPr>
+        <w:t xml:space="preserve">. </w:t>
+      </w:r>
+      <w:r>
+        <w:rPr>
+          <w:b/>
+          <w:bCs/>
+        </w:rPr>
+        <w:t xml:space="preserve">so split </w:t>
+      </w:r>
+      <w:r>
+        <w:rPr>
+          <w:b/>
+          <w:bCs/>
+        </w:rPr>
+        <w:t xml:space="preserve">string between spaces and , commas </w:t>
+      </w:r>
+    </w:p>
+    <w:p>
+      <w:r>
+        <w:rPr>
+          <w:noProof/>
+        </w:rPr>
+        <mc:AlternateContent>
+          <mc:Choice Requires="wps">
+            <w:drawing>
+              <wp:anchor distT="0" distB="0" distL="114300" distR="114300" simplePos="0" relativeHeight="251763712" behindDoc="0" locked="0" layoutInCell="1" allowOverlap="1" wp14:anchorId="77E49766" wp14:editId="2F3881BE">
+                <wp:simplePos x="0" y="0"/>
+                <wp:positionH relativeFrom="column">
+                  <wp:posOffset>1752600</wp:posOffset>
+                </wp:positionH>
+                <wp:positionV relativeFrom="paragraph">
+                  <wp:posOffset>591820</wp:posOffset>
+                </wp:positionV>
+                <wp:extent cx="868680" cy="274320"/>
+                <wp:effectExtent l="0" t="0" r="26670" b="11430"/>
+                <wp:wrapNone/>
+                <wp:docPr id="206" name="Rectangle 206"/>
+                <wp:cNvGraphicFramePr/>
+                <a:graphic xmlns:a="http://schemas.openxmlformats.org/drawingml/2006/main">
+                  <a:graphicData uri="http://schemas.microsoft.com/office/word/2010/wordprocessingShape">
+                    <wps:wsp>
+                      <wps:cNvSpPr/>
+                      <wps:spPr>
+                        <a:xfrm>
+                          <a:off x="0" y="0"/>
+                          <a:ext cx="868680" cy="274320"/>
+                        </a:xfrm>
+                        <a:prstGeom prst="rect">
+                          <a:avLst/>
+                        </a:prstGeom>
+                        <a:noFill/>
+                        <a:ln>
+                          <a:solidFill>
+                            <a:srgbClr val="FFFF00"/>
+                          </a:solidFill>
+                        </a:ln>
+                      </wps:spPr>
+                      <wps:style>
+                        <a:lnRef idx="2">
+                          <a:schemeClr val="accent1">
+                            <a:shade val="50000"/>
+                          </a:schemeClr>
+                        </a:lnRef>
+                        <a:fillRef idx="1">
+                          <a:schemeClr val="accent1"/>
+                        </a:fillRef>
+                        <a:effectRef idx="0">
+                          <a:schemeClr val="accent1"/>
+                        </a:effectRef>
+                        <a:fontRef idx="minor">
+                          <a:schemeClr val="lt1"/>
+                        </a:fontRef>
+                      </wps:style>
+                      <wps:bodyPr rot="0" spcFirstLastPara="0" vertOverflow="overflow" horzOverflow="overflow" vert="horz" wrap="square" lIns="91440" tIns="45720" rIns="91440" bIns="45720" numCol="1" spcCol="0" rtlCol="0" fromWordArt="0" anchor="ctr" anchorCtr="0" forceAA="0" compatLnSpc="1">
+                        <a:prstTxWarp prst="textNoShape">
+                          <a:avLst/>
+                        </a:prstTxWarp>
+                        <a:noAutofit/>
+                      </wps:bodyPr>
+                    </wps:wsp>
+                  </a:graphicData>
+                </a:graphic>
+                <wp14:sizeRelH relativeFrom="margin">
+                  <wp14:pctWidth>0</wp14:pctWidth>
+                </wp14:sizeRelH>
+              </wp:anchor>
+            </w:drawing>
+          </mc:Choice>
+          <mc:Fallback>
+            <w:pict>
+              <v:rect w14:anchorId="08FFC1DE" id="Rectangle 206" o:spid="_x0000_s1026" style="position:absolute;margin-left:138pt;margin-top:46.6pt;width:68.4pt;height:21.6pt;z-index:251763712;visibility:visible;mso-wrap-style:square;mso-width-percent:0;mso-wrap-distance-left:9pt;mso-wrap-distance-top:0;mso-wrap-distance-right:9pt;mso-wrap-distance-bottom:0;mso-position-horizontal:absolute;mso-position-horizontal-relative:text;mso-position-vertical:absolute;mso-position-vertical-relative:text;mso-width-percent:0;mso-width-relative:margin;v-text-anchor:middle" o:gfxdata="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" filled="f" strokecolor="yellow" strokeweight="1pt"/>
+            </w:pict>
+          </mc:Fallback>
+        </mc:AlternateContent>
+      </w:r>
+      <w:r>
+        <w:drawing>
+          <wp:inline distT="0" distB="0" distL="0" distR="0" wp14:anchorId="43FC72F3" wp14:editId="46D2BB3B">
+            <wp:extent cx="5456393" cy="1204064"/>
+            <wp:effectExtent l="0" t="0" r="0" b="0"/>
+            <wp:docPr id="205" name="Picture 205"/>
+            <wp:cNvGraphicFramePr>
+              <a:graphicFrameLocks xmlns:a="http://schemas.openxmlformats.org/drawingml/2006/main" noChangeAspect="1"/>
+            </wp:cNvGraphicFramePr>
+            <a:graphic xmlns:a="http://schemas.openxmlformats.org/drawingml/2006/main">
+              <a:graphicData uri="http://schemas.openxmlformats.org/drawingml/2006/picture">
+                <pic:pic xmlns:pic="http://schemas.openxmlformats.org/drawingml/2006/picture">
+                  <pic:nvPicPr>
+                    <pic:cNvPr id="1" name=""/>
+                    <pic:cNvPicPr/>
+                  </pic:nvPicPr>
+                  <pic:blipFill>
+                    <a:blip r:embed="rId125"/>
+                    <a:stretch>
+                      <a:fillRect/>
+                    </a:stretch>
+                  </pic:blipFill>
+                  <pic:spPr>
+                    <a:xfrm>
+                      <a:off x="0" y="0"/>
+                      <a:ext cx="5456393" cy="1204064"/>
+                    </a:xfrm>
+                    <a:prstGeom prst="rect">
+                      <a:avLst/>
+                    </a:prstGeom>
+                  </pic:spPr>
+                </pic:pic>
+              </a:graphicData>
+            </a:graphic>
+          </wp:inline>
+        </w:drawing>
+      </w:r>
+    </w:p>
+    <w:p>
+      <w:r>
+        <w:drawing>
+          <wp:inline distT="0" distB="0" distL="0" distR="0" wp14:anchorId="36DF35E6" wp14:editId="2C2379D2">
+            <wp:extent cx="4968671" cy="1013548"/>
+            <wp:effectExtent l="0" t="0" r="3810" b="0"/>
+            <wp:docPr id="207" name="Picture 207"/>
+            <wp:cNvGraphicFramePr>
+              <a:graphicFrameLocks xmlns:a="http://schemas.openxmlformats.org/drawingml/2006/main" noChangeAspect="1"/>
+            </wp:cNvGraphicFramePr>
+            <a:graphic xmlns:a="http://schemas.openxmlformats.org/drawingml/2006/main">
+              <a:graphicData uri="http://schemas.openxmlformats.org/drawingml/2006/picture">
+                <pic:pic xmlns:pic="http://schemas.openxmlformats.org/drawingml/2006/picture">
+                  <pic:nvPicPr>
+                    <pic:cNvPr id="1" name=""/>
+                    <pic:cNvPicPr/>
+                  </pic:nvPicPr>
+                  <pic:blipFill>
+                    <a:blip r:embed="rId126"/>
+                    <a:stretch>
+                      <a:fillRect/>
+                    </a:stretch>
+                  </pic:blipFill>
+                  <pic:spPr>
+                    <a:xfrm>
+                      <a:off x="0" y="0"/>
+                      <a:ext cx="4968671" cy="1013548"/>
+                    </a:xfrm>
+                    <a:prstGeom prst="rect">
+                      <a:avLst/>
+                    </a:prstGeom>
+                  </pic:spPr>
+                </pic:pic>
+              </a:graphicData>
+            </a:graphic>
+          </wp:inline>
+        </w:drawing>
+      </w:r>
+    </w:p>
+    <w:p>
       <w:pPr>
         <w:pStyle w:val="Heading2"/>
       </w:pPr>
@@ -15845,6 +18078,450 @@
       </w:r>
     </w:p>
     <w:p>
+      <w:hyperlink r:id="rId127" w:history="1">
+        <w:r>
+          <w:rPr>
+            <w:rStyle w:val="Hyperlink"/>
+          </w:rPr>
+          <w:t>https://www.php.net/manual/en/intl.examples.basic.php</w:t>
+        </w:r>
+      </w:hyperlink>
+      <w:r>
+        <w:t xml:space="preserve"> </w:t>
+      </w:r>
+    </w:p>
+    <w:p>
+      <w:pPr>
+        <w:spacing w:after="0"/>
+        <w:rPr>
+          <w:b/>
+          <w:bCs/>
+        </w:rPr>
+      </w:pPr>
+      <w:r>
+        <w:rPr>
+          <w:b/>
+          <w:bCs/>
+        </w:rPr>
+        <w:t xml:space="preserve">Using Collator and </w:t>
+      </w:r>
+      <w:proofErr w:type="spellStart"/>
+      <w:r>
+        <w:rPr>
+          <w:b/>
+          <w:bCs/>
+        </w:rPr>
+        <w:t>NumberFormatter</w:t>
+      </w:r>
+      <w:proofErr w:type="spellEnd"/>
+      <w:r>
+        <w:rPr>
+          <w:b/>
+          <w:bCs/>
+        </w:rPr>
+        <w:t xml:space="preserve"> </w:t>
+      </w:r>
+      <w:proofErr w:type="spellStart"/>
+      <w:r>
+        <w:rPr>
+          <w:b/>
+          <w:bCs/>
+        </w:rPr>
+        <w:t>intl</w:t>
+      </w:r>
+      <w:proofErr w:type="spellEnd"/>
+      <w:r>
+        <w:rPr>
+          <w:b/>
+          <w:bCs/>
+        </w:rPr>
+        <w:t xml:space="preserve"> classes</w:t>
+      </w:r>
+    </w:p>
+    <w:p>
+      <w:r>
+        <w:rPr>
+          <w:noProof/>
+        </w:rPr>
+        <mc:AlternateContent>
+          <mc:Choice Requires="wps">
+            <w:drawing>
+              <wp:anchor distT="0" distB="0" distL="114300" distR="114300" simplePos="0" relativeHeight="251778048" behindDoc="0" locked="0" layoutInCell="1" allowOverlap="1" wp14:anchorId="66E60ACF" wp14:editId="0D4056EF">
+                <wp:simplePos x="0" y="0"/>
+                <wp:positionH relativeFrom="column">
+                  <wp:posOffset>1203960</wp:posOffset>
+                </wp:positionH>
+                <wp:positionV relativeFrom="paragraph">
+                  <wp:posOffset>1101090</wp:posOffset>
+                </wp:positionV>
+                <wp:extent cx="1287780" cy="266700"/>
+                <wp:effectExtent l="0" t="0" r="26670" b="19050"/>
+                <wp:wrapNone/>
+                <wp:docPr id="222" name="Rectangle 222"/>
+                <wp:cNvGraphicFramePr/>
+                <a:graphic xmlns:a="http://schemas.openxmlformats.org/drawingml/2006/main">
+                  <a:graphicData uri="http://schemas.microsoft.com/office/word/2010/wordprocessingShape">
+                    <wps:wsp>
+                      <wps:cNvSpPr/>
+                      <wps:spPr>
+                        <a:xfrm>
+                          <a:off x="0" y="0"/>
+                          <a:ext cx="1287780" cy="266700"/>
+                        </a:xfrm>
+                        <a:prstGeom prst="rect">
+                          <a:avLst/>
+                        </a:prstGeom>
+                        <a:noFill/>
+                        <a:ln>
+                          <a:solidFill>
+                            <a:srgbClr val="FFFF00"/>
+                          </a:solidFill>
+                        </a:ln>
+                      </wps:spPr>
+                      <wps:style>
+                        <a:lnRef idx="2">
+                          <a:schemeClr val="accent1">
+                            <a:shade val="50000"/>
+                          </a:schemeClr>
+                        </a:lnRef>
+                        <a:fillRef idx="1">
+                          <a:schemeClr val="accent1"/>
+                        </a:fillRef>
+                        <a:effectRef idx="0">
+                          <a:schemeClr val="accent1"/>
+                        </a:effectRef>
+                        <a:fontRef idx="minor">
+                          <a:schemeClr val="lt1"/>
+                        </a:fontRef>
+                      </wps:style>
+                      <wps:bodyPr rot="0" spcFirstLastPara="0" vertOverflow="overflow" horzOverflow="overflow" vert="horz" wrap="square" lIns="91440" tIns="45720" rIns="91440" bIns="45720" numCol="1" spcCol="0" rtlCol="0" fromWordArt="0" anchor="ctr" anchorCtr="0" forceAA="0" compatLnSpc="1">
+                        <a:prstTxWarp prst="textNoShape">
+                          <a:avLst/>
+                        </a:prstTxWarp>
+                        <a:noAutofit/>
+                      </wps:bodyPr>
+                    </wps:wsp>
+                  </a:graphicData>
+                </a:graphic>
+                <wp14:sizeRelH relativeFrom="margin">
+                  <wp14:pctWidth>0</wp14:pctWidth>
+                </wp14:sizeRelH>
+              </wp:anchor>
+            </w:drawing>
+          </mc:Choice>
+          <mc:Fallback>
+            <w:pict>
+              <v:rect w14:anchorId="76778563" id="Rectangle 222" o:spid="_x0000_s1026" style="position:absolute;margin-left:94.8pt;margin-top:86.7pt;width:101.4pt;height:21pt;z-index:251778048;visibility:visible;mso-wrap-style:square;mso-width-percent:0;mso-wrap-distance-left:9pt;mso-wrap-distance-top:0;mso-wrap-distance-right:9pt;mso-wrap-distance-bottom:0;mso-position-horizontal:absolute;mso-position-horizontal-relative:text;mso-position-vertical:absolute;mso-position-vertical-relative:text;mso-width-percent:0;mso-width-relative:margin;v-text-anchor:middle" o:gfxdata="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" filled="f" strokecolor="yellow" strokeweight="1pt"/>
+            </w:pict>
+          </mc:Fallback>
+        </mc:AlternateContent>
+      </w:r>
+      <w:r>
+        <w:rPr>
+          <w:noProof/>
+        </w:rPr>
+        <mc:AlternateContent>
+          <mc:Choice Requires="wps">
+            <w:drawing>
+              <wp:anchor distT="0" distB="0" distL="114300" distR="114300" simplePos="0" relativeHeight="251776000" behindDoc="0" locked="0" layoutInCell="1" allowOverlap="1" wp14:anchorId="49A1DFAF" wp14:editId="5F304283">
+                <wp:simplePos x="0" y="0"/>
+                <wp:positionH relativeFrom="column">
+                  <wp:posOffset>990600</wp:posOffset>
+                </wp:positionH>
+                <wp:positionV relativeFrom="paragraph">
+                  <wp:posOffset>361950</wp:posOffset>
+                </wp:positionV>
+                <wp:extent cx="2575560" cy="266700"/>
+                <wp:effectExtent l="0" t="0" r="15240" b="19050"/>
+                <wp:wrapNone/>
+                <wp:docPr id="221" name="Rectangle 221"/>
+                <wp:cNvGraphicFramePr/>
+                <a:graphic xmlns:a="http://schemas.openxmlformats.org/drawingml/2006/main">
+                  <a:graphicData uri="http://schemas.microsoft.com/office/word/2010/wordprocessingShape">
+                    <wps:wsp>
+                      <wps:cNvSpPr/>
+                      <wps:spPr>
+                        <a:xfrm>
+                          <a:off x="0" y="0"/>
+                          <a:ext cx="2575560" cy="266700"/>
+                        </a:xfrm>
+                        <a:prstGeom prst="rect">
+                          <a:avLst/>
+                        </a:prstGeom>
+                        <a:noFill/>
+                        <a:ln>
+                          <a:solidFill>
+                            <a:srgbClr val="FFFF00"/>
+                          </a:solidFill>
+                        </a:ln>
+                      </wps:spPr>
+                      <wps:style>
+                        <a:lnRef idx="2">
+                          <a:schemeClr val="accent1">
+                            <a:shade val="50000"/>
+                          </a:schemeClr>
+                        </a:lnRef>
+                        <a:fillRef idx="1">
+                          <a:schemeClr val="accent1"/>
+                        </a:fillRef>
+                        <a:effectRef idx="0">
+                          <a:schemeClr val="accent1"/>
+                        </a:effectRef>
+                        <a:fontRef idx="minor">
+                          <a:schemeClr val="lt1"/>
+                        </a:fontRef>
+                      </wps:style>
+                      <wps:bodyPr rot="0" spcFirstLastPara="0" vertOverflow="overflow" horzOverflow="overflow" vert="horz" wrap="square" lIns="91440" tIns="45720" rIns="91440" bIns="45720" numCol="1" spcCol="0" rtlCol="0" fromWordArt="0" anchor="ctr" anchorCtr="0" forceAA="0" compatLnSpc="1">
+                        <a:prstTxWarp prst="textNoShape">
+                          <a:avLst/>
+                        </a:prstTxWarp>
+                        <a:noAutofit/>
+                      </wps:bodyPr>
+                    </wps:wsp>
+                  </a:graphicData>
+                </a:graphic>
+                <wp14:sizeRelH relativeFrom="margin">
+                  <wp14:pctWidth>0</wp14:pctWidth>
+                </wp14:sizeRelH>
+              </wp:anchor>
+            </w:drawing>
+          </mc:Choice>
+          <mc:Fallback>
+            <w:pict>
+              <v:rect w14:anchorId="4524EEE2" id="Rectangle 221" o:spid="_x0000_s1026" style="position:absolute;margin-left:78pt;margin-top:28.5pt;width:202.8pt;height:21pt;z-index:251776000;visibility:visible;mso-wrap-style:square;mso-width-percent:0;mso-wrap-distance-left:9pt;mso-wrap-distance-top:0;mso-wrap-distance-right:9pt;mso-wrap-distance-bottom:0;mso-position-horizontal:absolute;mso-position-horizontal-relative:text;mso-position-vertical:absolute;mso-position-vertical-relative:text;mso-width-percent:0;mso-width-relative:margin;v-text-anchor:middle" o:gfxdata="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" filled="f" strokecolor="yellow" strokeweight="1pt"/>
+            </w:pict>
+          </mc:Fallback>
+        </mc:AlternateContent>
+      </w:r>
+      <w:r>
+        <w:rPr>
+          <w:noProof/>
+        </w:rPr>
+        <mc:AlternateContent>
+          <mc:Choice Requires="wps">
+            <w:drawing>
+              <wp:anchor distT="0" distB="0" distL="114300" distR="114300" simplePos="0" relativeHeight="251773952" behindDoc="0" locked="0" layoutInCell="1" allowOverlap="1" wp14:anchorId="07A24081" wp14:editId="6EB4EF44">
+                <wp:simplePos x="0" y="0"/>
+                <wp:positionH relativeFrom="column">
+                  <wp:posOffset>952500</wp:posOffset>
+                </wp:positionH>
+                <wp:positionV relativeFrom="paragraph">
+                  <wp:posOffset>902970</wp:posOffset>
+                </wp:positionV>
+                <wp:extent cx="4130040" cy="266700"/>
+                <wp:effectExtent l="0" t="0" r="22860" b="19050"/>
+                <wp:wrapNone/>
+                <wp:docPr id="220" name="Rectangle 220"/>
+                <wp:cNvGraphicFramePr/>
+                <a:graphic xmlns:a="http://schemas.openxmlformats.org/drawingml/2006/main">
+                  <a:graphicData uri="http://schemas.microsoft.com/office/word/2010/wordprocessingShape">
+                    <wps:wsp>
+                      <wps:cNvSpPr/>
+                      <wps:spPr>
+                        <a:xfrm>
+                          <a:off x="0" y="0"/>
+                          <a:ext cx="4130040" cy="266700"/>
+                        </a:xfrm>
+                        <a:prstGeom prst="rect">
+                          <a:avLst/>
+                        </a:prstGeom>
+                        <a:noFill/>
+                        <a:ln>
+                          <a:solidFill>
+                            <a:srgbClr val="FFFF00"/>
+                          </a:solidFill>
+                        </a:ln>
+                      </wps:spPr>
+                      <wps:style>
+                        <a:lnRef idx="2">
+                          <a:schemeClr val="accent1">
+                            <a:shade val="50000"/>
+                          </a:schemeClr>
+                        </a:lnRef>
+                        <a:fillRef idx="1">
+                          <a:schemeClr val="accent1"/>
+                        </a:fillRef>
+                        <a:effectRef idx="0">
+                          <a:schemeClr val="accent1"/>
+                        </a:effectRef>
+                        <a:fontRef idx="minor">
+                          <a:schemeClr val="lt1"/>
+                        </a:fontRef>
+                      </wps:style>
+                      <wps:bodyPr rot="0" spcFirstLastPara="0" vertOverflow="overflow" horzOverflow="overflow" vert="horz" wrap="square" lIns="91440" tIns="45720" rIns="91440" bIns="45720" numCol="1" spcCol="0" rtlCol="0" fromWordArt="0" anchor="ctr" anchorCtr="0" forceAA="0" compatLnSpc="1">
+                        <a:prstTxWarp prst="textNoShape">
+                          <a:avLst/>
+                        </a:prstTxWarp>
+                        <a:noAutofit/>
+                      </wps:bodyPr>
+                    </wps:wsp>
+                  </a:graphicData>
+                </a:graphic>
+                <wp14:sizeRelH relativeFrom="margin">
+                  <wp14:pctWidth>0</wp14:pctWidth>
+                </wp14:sizeRelH>
+              </wp:anchor>
+            </w:drawing>
+          </mc:Choice>
+          <mc:Fallback>
+            <w:pict>
+              <v:rect w14:anchorId="0BF2F13C" id="Rectangle 220" o:spid="_x0000_s1026" style="position:absolute;margin-left:75pt;margin-top:71.1pt;width:325.2pt;height:21pt;z-index:251773952;visibility:visible;mso-wrap-style:square;mso-width-percent:0;mso-wrap-distance-left:9pt;mso-wrap-distance-top:0;mso-wrap-distance-right:9pt;mso-wrap-distance-bottom:0;mso-position-horizontal:absolute;mso-position-horizontal-relative:text;mso-position-vertical:absolute;mso-position-vertical-relative:text;mso-width-percent:0;mso-width-relative:margin;v-text-anchor:middle" o:gfxdata="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" filled="f" strokecolor="yellow" strokeweight="1pt"/>
+            </w:pict>
+          </mc:Fallback>
+        </mc:AlternateContent>
+      </w:r>
+      <w:r>
+        <w:rPr>
+          <w:noProof/>
+        </w:rPr>
+        <mc:AlternateContent>
+          <mc:Choice Requires="wps">
+            <w:drawing>
+              <wp:anchor distT="0" distB="0" distL="114300" distR="114300" simplePos="0" relativeHeight="251771904" behindDoc="0" locked="0" layoutInCell="1" allowOverlap="1" wp14:anchorId="4066625B" wp14:editId="27E3A28C">
+                <wp:simplePos x="0" y="0"/>
+                <wp:positionH relativeFrom="column">
+                  <wp:posOffset>876300</wp:posOffset>
+                </wp:positionH>
+                <wp:positionV relativeFrom="paragraph">
+                  <wp:posOffset>171450</wp:posOffset>
+                </wp:positionV>
+                <wp:extent cx="1386840" cy="266700"/>
+                <wp:effectExtent l="0" t="0" r="22860" b="19050"/>
+                <wp:wrapNone/>
+                <wp:docPr id="219" name="Rectangle 219"/>
+                <wp:cNvGraphicFramePr/>
+                <a:graphic xmlns:a="http://schemas.openxmlformats.org/drawingml/2006/main">
+                  <a:graphicData uri="http://schemas.microsoft.com/office/word/2010/wordprocessingShape">
+                    <wps:wsp>
+                      <wps:cNvSpPr/>
+                      <wps:spPr>
+                        <a:xfrm>
+                          <a:off x="0" y="0"/>
+                          <a:ext cx="1386840" cy="266700"/>
+                        </a:xfrm>
+                        <a:prstGeom prst="rect">
+                          <a:avLst/>
+                        </a:prstGeom>
+                        <a:noFill/>
+                        <a:ln>
+                          <a:solidFill>
+                            <a:srgbClr val="FFFF00"/>
+                          </a:solidFill>
+                        </a:ln>
+                      </wps:spPr>
+                      <wps:style>
+                        <a:lnRef idx="2">
+                          <a:schemeClr val="accent1">
+                            <a:shade val="50000"/>
+                          </a:schemeClr>
+                        </a:lnRef>
+                        <a:fillRef idx="1">
+                          <a:schemeClr val="accent1"/>
+                        </a:fillRef>
+                        <a:effectRef idx="0">
+                          <a:schemeClr val="accent1"/>
+                        </a:effectRef>
+                        <a:fontRef idx="minor">
+                          <a:schemeClr val="lt1"/>
+                        </a:fontRef>
+                      </wps:style>
+                      <wps:bodyPr rot="0" spcFirstLastPara="0" vertOverflow="overflow" horzOverflow="overflow" vert="horz" wrap="square" lIns="91440" tIns="45720" rIns="91440" bIns="45720" numCol="1" spcCol="0" rtlCol="0" fromWordArt="0" anchor="ctr" anchorCtr="0" forceAA="0" compatLnSpc="1">
+                        <a:prstTxWarp prst="textNoShape">
+                          <a:avLst/>
+                        </a:prstTxWarp>
+                        <a:noAutofit/>
+                      </wps:bodyPr>
+                    </wps:wsp>
+                  </a:graphicData>
+                </a:graphic>
+              </wp:anchor>
+            </w:drawing>
+          </mc:Choice>
+          <mc:Fallback>
+            <w:pict>
+              <v:rect w14:anchorId="325CD463" id="Rectangle 219" o:spid="_x0000_s1026" style="position:absolute;margin-left:69pt;margin-top:13.5pt;width:109.2pt;height:21pt;z-index:251771904;visibility:visible;mso-wrap-style:square;mso-wrap-distance-left:9pt;mso-wrap-distance-top:0;mso-wrap-distance-right:9pt;mso-wrap-distance-bottom:0;mso-position-horizontal:absolute;mso-position-horizontal-relative:text;mso-position-vertical:absolute;mso-position-vertical-relative:text;v-text-anchor:middle" o:gfxdata="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" filled="f" strokecolor="yellow" strokeweight="1pt"/>
+            </w:pict>
+          </mc:Fallback>
+        </mc:AlternateContent>
+      </w:r>
+      <w:r>
+        <w:drawing>
+          <wp:inline distT="0" distB="0" distL="0" distR="0" wp14:anchorId="66170F76" wp14:editId="1DB919C1">
+            <wp:extent cx="5258256" cy="1539373"/>
+            <wp:effectExtent l="0" t="0" r="0" b="3810"/>
+            <wp:docPr id="208" name="Picture 208"/>
+            <wp:cNvGraphicFramePr>
+              <a:graphicFrameLocks xmlns:a="http://schemas.openxmlformats.org/drawingml/2006/main" noChangeAspect="1"/>
+            </wp:cNvGraphicFramePr>
+            <a:graphic xmlns:a="http://schemas.openxmlformats.org/drawingml/2006/main">
+              <a:graphicData uri="http://schemas.openxmlformats.org/drawingml/2006/picture">
+                <pic:pic xmlns:pic="http://schemas.openxmlformats.org/drawingml/2006/picture">
+                  <pic:nvPicPr>
+                    <pic:cNvPr id="1" name=""/>
+                    <pic:cNvPicPr/>
+                  </pic:nvPicPr>
+                  <pic:blipFill>
+                    <a:blip r:embed="rId128"/>
+                    <a:stretch>
+                      <a:fillRect/>
+                    </a:stretch>
+                  </pic:blipFill>
+                  <pic:spPr>
+                    <a:xfrm>
+                      <a:off x="0" y="0"/>
+                      <a:ext cx="5258256" cy="1539373"/>
+                    </a:xfrm>
+                    <a:prstGeom prst="rect">
+                      <a:avLst/>
+                    </a:prstGeom>
+                  </pic:spPr>
+                </pic:pic>
+              </a:graphicData>
+            </a:graphic>
+          </wp:inline>
+        </w:drawing>
+      </w:r>
+    </w:p>
+    <w:p>
+      <w:r>
+        <w:drawing>
+          <wp:inline distT="0" distB="0" distL="0" distR="0" wp14:anchorId="17D5A15B" wp14:editId="2B1861E7">
+            <wp:extent cx="4077053" cy="1066892"/>
+            <wp:effectExtent l="0" t="0" r="0" b="0"/>
+            <wp:docPr id="209" name="Picture 209"/>
+            <wp:cNvGraphicFramePr>
+              <a:graphicFrameLocks xmlns:a="http://schemas.openxmlformats.org/drawingml/2006/main" noChangeAspect="1"/>
+            </wp:cNvGraphicFramePr>
+            <a:graphic xmlns:a="http://schemas.openxmlformats.org/drawingml/2006/main">
+              <a:graphicData uri="http://schemas.openxmlformats.org/drawingml/2006/picture">
+                <pic:pic xmlns:pic="http://schemas.openxmlformats.org/drawingml/2006/picture">
+                  <pic:nvPicPr>
+                    <pic:cNvPr id="1" name=""/>
+                    <pic:cNvPicPr/>
+                  </pic:nvPicPr>
+                  <pic:blipFill>
+                    <a:blip r:embed="rId129"/>
+                    <a:stretch>
+                      <a:fillRect/>
+                    </a:stretch>
+                  </pic:blipFill>
+                  <pic:spPr>
+                    <a:xfrm>
+                      <a:off x="0" y="0"/>
+                      <a:ext cx="4077053" cy="1066892"/>
+                    </a:xfrm>
+                    <a:prstGeom prst="rect">
+                      <a:avLst/>
+                    </a:prstGeom>
+                  </pic:spPr>
+                </pic:pic>
+              </a:graphicData>
+            </a:graphic>
+          </wp:inline>
+        </w:drawing>
+      </w:r>
+    </w:p>
+    <w:p>
       <w:pPr>
         <w:pStyle w:val="Heading2"/>
       </w:pPr>
@@ -15914,6 +18591,459 @@
       </w:r>
     </w:p>
     <w:p>
+      <w:hyperlink r:id="rId130" w:history="1">
+        <w:r>
+          <w:rPr>
+            <w:rStyle w:val="Hyperlink"/>
+          </w:rPr>
+          <w:t>https://www.php.net/manual/en/function.strlen.php</w:t>
+        </w:r>
+      </w:hyperlink>
+      <w:r>
+        <w:t xml:space="preserve"> </w:t>
+      </w:r>
+    </w:p>
+    <w:p>
+      <w:hyperlink r:id="rId131" w:history="1">
+        <w:r>
+          <w:rPr>
+            <w:rStyle w:val="Hyperlink"/>
+          </w:rPr>
+          <w:t>https://www.php.net/manual/en/function.explode.php</w:t>
+        </w:r>
+      </w:hyperlink>
+      <w:r>
+        <w:t xml:space="preserve"> </w:t>
+      </w:r>
+    </w:p>
+    <w:p>
+      <w:hyperlink r:id="rId132" w:history="1">
+        <w:r>
+          <w:rPr>
+            <w:rStyle w:val="Hyperlink"/>
+          </w:rPr>
+          <w:t>https://www.php.net/manual/en/function.implode.php</w:t>
+        </w:r>
+      </w:hyperlink>
+      <w:r>
+        <w:t xml:space="preserve"> </w:t>
+      </w:r>
+    </w:p>
+    <w:p>
+      <w:pPr>
+        <w:rPr>
+          <w:b/>
+          <w:bCs/>
+        </w:rPr>
+      </w:pPr>
+      <w:proofErr w:type="spellStart"/>
+      <w:r>
+        <w:rPr>
+          <w:b/>
+          <w:bCs/>
+        </w:rPr>
+        <w:t>strlen</w:t>
+      </w:r>
+      <w:proofErr w:type="spellEnd"/>
+      <w:r>
+        <w:rPr>
+          <w:b/>
+          <w:bCs/>
+        </w:rPr>
+        <w:t xml:space="preserve"> to get length of string, explode to create array from string with separator </w:t>
+      </w:r>
+      <w:r>
+        <w:rPr>
+          <w:b/>
+          <w:bCs/>
+        </w:rPr>
+        <w:t>“ “ and implode to turn an array into string with no separator but a separator could be used.</w:t>
+      </w:r>
+    </w:p>
+    <w:p>
+      <w:r>
+        <w:rPr>
+          <w:noProof/>
+        </w:rPr>
+        <mc:AlternateContent>
+          <mc:Choice Requires="wps">
+            <w:drawing>
+              <wp:anchor distT="0" distB="0" distL="114300" distR="114300" simplePos="0" relativeHeight="251770880" behindDoc="0" locked="0" layoutInCell="1" allowOverlap="1" wp14:anchorId="6DD54588" wp14:editId="1C4B266F">
+                <wp:simplePos x="0" y="0"/>
+                <wp:positionH relativeFrom="column">
+                  <wp:posOffset>502920</wp:posOffset>
+                </wp:positionH>
+                <wp:positionV relativeFrom="paragraph">
+                  <wp:posOffset>495935</wp:posOffset>
+                </wp:positionV>
+                <wp:extent cx="952500" cy="289560"/>
+                <wp:effectExtent l="0" t="0" r="19050" b="15240"/>
+                <wp:wrapNone/>
+                <wp:docPr id="218" name="Rectangle 218"/>
+                <wp:cNvGraphicFramePr/>
+                <a:graphic xmlns:a="http://schemas.openxmlformats.org/drawingml/2006/main">
+                  <a:graphicData uri="http://schemas.microsoft.com/office/word/2010/wordprocessingShape">
+                    <wps:wsp>
+                      <wps:cNvSpPr/>
+                      <wps:spPr>
+                        <a:xfrm>
+                          <a:off x="0" y="0"/>
+                          <a:ext cx="952500" cy="289560"/>
+                        </a:xfrm>
+                        <a:prstGeom prst="rect">
+                          <a:avLst/>
+                        </a:prstGeom>
+                        <a:noFill/>
+                        <a:ln>
+                          <a:solidFill>
+                            <a:srgbClr val="FFFF00"/>
+                          </a:solidFill>
+                        </a:ln>
+                      </wps:spPr>
+                      <wps:style>
+                        <a:lnRef idx="2">
+                          <a:schemeClr val="accent1">
+                            <a:shade val="50000"/>
+                          </a:schemeClr>
+                        </a:lnRef>
+                        <a:fillRef idx="1">
+                          <a:schemeClr val="accent1"/>
+                        </a:fillRef>
+                        <a:effectRef idx="0">
+                          <a:schemeClr val="accent1"/>
+                        </a:effectRef>
+                        <a:fontRef idx="minor">
+                          <a:schemeClr val="lt1"/>
+                        </a:fontRef>
+                      </wps:style>
+                      <wps:bodyPr rot="0" spcFirstLastPara="0" vertOverflow="overflow" horzOverflow="overflow" vert="horz" wrap="square" lIns="91440" tIns="45720" rIns="91440" bIns="45720" numCol="1" spcCol="0" rtlCol="0" fromWordArt="0" anchor="ctr" anchorCtr="0" forceAA="0" compatLnSpc="1">
+                        <a:prstTxWarp prst="textNoShape">
+                          <a:avLst/>
+                        </a:prstTxWarp>
+                        <a:noAutofit/>
+                      </wps:bodyPr>
+                    </wps:wsp>
+                  </a:graphicData>
+                </a:graphic>
+                <wp14:sizeRelH relativeFrom="margin">
+                  <wp14:pctWidth>0</wp14:pctWidth>
+                </wp14:sizeRelH>
+              </wp:anchor>
+            </w:drawing>
+          </mc:Choice>
+          <mc:Fallback>
+            <w:pict>
+              <v:rect w14:anchorId="449C2946" id="Rectangle 218" o:spid="_x0000_s1026" style="position:absolute;margin-left:39.6pt;margin-top:39.05pt;width:75pt;height:22.8pt;z-index:251770880;visibility:visible;mso-wrap-style:square;mso-width-percent:0;mso-wrap-distance-left:9pt;mso-wrap-distance-top:0;mso-wrap-distance-right:9pt;mso-wrap-distance-bottom:0;mso-position-horizontal:absolute;mso-position-horizontal-relative:text;mso-position-vertical:absolute;mso-position-vertical-relative:text;mso-width-percent:0;mso-width-relative:margin;v-text-anchor:middle" o:gfxdata="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" filled="f" strokecolor="yellow" strokeweight="1pt"/>
+            </w:pict>
+          </mc:Fallback>
+        </mc:AlternateContent>
+      </w:r>
+      <w:r>
+        <w:rPr>
+          <w:noProof/>
+        </w:rPr>
+        <mc:AlternateContent>
+          <mc:Choice Requires="wps">
+            <w:drawing>
+              <wp:anchor distT="0" distB="0" distL="114300" distR="114300" simplePos="0" relativeHeight="251768832" behindDoc="0" locked="0" layoutInCell="1" allowOverlap="1" wp14:anchorId="5CA8EB5B" wp14:editId="28DCA5C5">
+                <wp:simplePos x="0" y="0"/>
+                <wp:positionH relativeFrom="column">
+                  <wp:posOffset>502920</wp:posOffset>
+                </wp:positionH>
+                <wp:positionV relativeFrom="paragraph">
+                  <wp:posOffset>876935</wp:posOffset>
+                </wp:positionV>
+                <wp:extent cx="952500" cy="289560"/>
+                <wp:effectExtent l="0" t="0" r="19050" b="15240"/>
+                <wp:wrapNone/>
+                <wp:docPr id="217" name="Rectangle 217"/>
+                <wp:cNvGraphicFramePr/>
+                <a:graphic xmlns:a="http://schemas.openxmlformats.org/drawingml/2006/main">
+                  <a:graphicData uri="http://schemas.microsoft.com/office/word/2010/wordprocessingShape">
+                    <wps:wsp>
+                      <wps:cNvSpPr/>
+                      <wps:spPr>
+                        <a:xfrm>
+                          <a:off x="0" y="0"/>
+                          <a:ext cx="952500" cy="289560"/>
+                        </a:xfrm>
+                        <a:prstGeom prst="rect">
+                          <a:avLst/>
+                        </a:prstGeom>
+                        <a:noFill/>
+                        <a:ln>
+                          <a:solidFill>
+                            <a:srgbClr val="FFFF00"/>
+                          </a:solidFill>
+                        </a:ln>
+                      </wps:spPr>
+                      <wps:style>
+                        <a:lnRef idx="2">
+                          <a:schemeClr val="accent1">
+                            <a:shade val="50000"/>
+                          </a:schemeClr>
+                        </a:lnRef>
+                        <a:fillRef idx="1">
+                          <a:schemeClr val="accent1"/>
+                        </a:fillRef>
+                        <a:effectRef idx="0">
+                          <a:schemeClr val="accent1"/>
+                        </a:effectRef>
+                        <a:fontRef idx="minor">
+                          <a:schemeClr val="lt1"/>
+                        </a:fontRef>
+                      </wps:style>
+                      <wps:bodyPr rot="0" spcFirstLastPara="0" vertOverflow="overflow" horzOverflow="overflow" vert="horz" wrap="square" lIns="91440" tIns="45720" rIns="91440" bIns="45720" numCol="1" spcCol="0" rtlCol="0" fromWordArt="0" anchor="ctr" anchorCtr="0" forceAA="0" compatLnSpc="1">
+                        <a:prstTxWarp prst="textNoShape">
+                          <a:avLst/>
+                        </a:prstTxWarp>
+                        <a:noAutofit/>
+                      </wps:bodyPr>
+                    </wps:wsp>
+                  </a:graphicData>
+                </a:graphic>
+                <wp14:sizeRelH relativeFrom="margin">
+                  <wp14:pctWidth>0</wp14:pctWidth>
+                </wp14:sizeRelH>
+              </wp:anchor>
+            </w:drawing>
+          </mc:Choice>
+          <mc:Fallback>
+            <w:pict>
+              <v:rect w14:anchorId="0DDCBB5F" id="Rectangle 217" o:spid="_x0000_s1026" style="position:absolute;margin-left:39.6pt;margin-top:69.05pt;width:75pt;height:22.8pt;z-index:251768832;visibility:visible;mso-wrap-style:square;mso-width-percent:0;mso-wrap-distance-left:9pt;mso-wrap-distance-top:0;mso-wrap-distance-right:9pt;mso-wrap-distance-bottom:0;mso-position-horizontal:absolute;mso-position-horizontal-relative:text;mso-position-vertical:absolute;mso-position-vertical-relative:text;mso-width-percent:0;mso-width-relative:margin;v-text-anchor:middle" o:gfxdata="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" filled="f" strokecolor="yellow" strokeweight="1pt"/>
+            </w:pict>
+          </mc:Fallback>
+        </mc:AlternateContent>
+      </w:r>
+      <w:r>
+        <w:rPr>
+          <w:noProof/>
+        </w:rPr>
+        <mc:AlternateContent>
+          <mc:Choice Requires="wps">
+            <w:drawing>
+              <wp:anchor distT="0" distB="0" distL="114300" distR="114300" simplePos="0" relativeHeight="251766784" behindDoc="0" locked="0" layoutInCell="1" allowOverlap="1" wp14:anchorId="620DF075" wp14:editId="1A16DB15">
+                <wp:simplePos x="0" y="0"/>
+                <wp:positionH relativeFrom="column">
+                  <wp:posOffset>502920</wp:posOffset>
+                </wp:positionH>
+                <wp:positionV relativeFrom="paragraph">
+                  <wp:posOffset>2164715</wp:posOffset>
+                </wp:positionV>
+                <wp:extent cx="1394460" cy="289560"/>
+                <wp:effectExtent l="0" t="0" r="15240" b="15240"/>
+                <wp:wrapNone/>
+                <wp:docPr id="216" name="Rectangle 216"/>
+                <wp:cNvGraphicFramePr/>
+                <a:graphic xmlns:a="http://schemas.openxmlformats.org/drawingml/2006/main">
+                  <a:graphicData uri="http://schemas.microsoft.com/office/word/2010/wordprocessingShape">
+                    <wps:wsp>
+                      <wps:cNvSpPr/>
+                      <wps:spPr>
+                        <a:xfrm>
+                          <a:off x="0" y="0"/>
+                          <a:ext cx="1394460" cy="289560"/>
+                        </a:xfrm>
+                        <a:prstGeom prst="rect">
+                          <a:avLst/>
+                        </a:prstGeom>
+                        <a:noFill/>
+                        <a:ln>
+                          <a:solidFill>
+                            <a:srgbClr val="FFFF00"/>
+                          </a:solidFill>
+                        </a:ln>
+                      </wps:spPr>
+                      <wps:style>
+                        <a:lnRef idx="2">
+                          <a:schemeClr val="accent1">
+                            <a:shade val="50000"/>
+                          </a:schemeClr>
+                        </a:lnRef>
+                        <a:fillRef idx="1">
+                          <a:schemeClr val="accent1"/>
+                        </a:fillRef>
+                        <a:effectRef idx="0">
+                          <a:schemeClr val="accent1"/>
+                        </a:effectRef>
+                        <a:fontRef idx="minor">
+                          <a:schemeClr val="lt1"/>
+                        </a:fontRef>
+                      </wps:style>
+                      <wps:bodyPr rot="0" spcFirstLastPara="0" vertOverflow="overflow" horzOverflow="overflow" vert="horz" wrap="square" lIns="91440" tIns="45720" rIns="91440" bIns="45720" numCol="1" spcCol="0" rtlCol="0" fromWordArt="0" anchor="ctr" anchorCtr="0" forceAA="0" compatLnSpc="1">
+                        <a:prstTxWarp prst="textNoShape">
+                          <a:avLst/>
+                        </a:prstTxWarp>
+                        <a:noAutofit/>
+                      </wps:bodyPr>
+                    </wps:wsp>
+                  </a:graphicData>
+                </a:graphic>
+                <wp14:sizeRelH relativeFrom="margin">
+                  <wp14:pctWidth>0</wp14:pctWidth>
+                </wp14:sizeRelH>
+              </wp:anchor>
+            </w:drawing>
+          </mc:Choice>
+          <mc:Fallback>
+            <w:pict>
+              <v:rect w14:anchorId="0AA6E177" id="Rectangle 216" o:spid="_x0000_s1026" style="position:absolute;margin-left:39.6pt;margin-top:170.45pt;width:109.8pt;height:22.8pt;z-index:251766784;visibility:visible;mso-wrap-style:square;mso-width-percent:0;mso-wrap-distance-left:9pt;mso-wrap-distance-top:0;mso-wrap-distance-right:9pt;mso-wrap-distance-bottom:0;mso-position-horizontal:absolute;mso-position-horizontal-relative:text;mso-position-vertical:absolute;mso-position-vertical-relative:text;mso-width-percent:0;mso-width-relative:margin;v-text-anchor:middle" o:gfxdata="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" filled="f" strokecolor="yellow" strokeweight="1pt"/>
+            </w:pict>
+          </mc:Fallback>
+        </mc:AlternateContent>
+      </w:r>
+      <w:r>
+        <w:rPr>
+          <w:noProof/>
+        </w:rPr>
+        <mc:AlternateContent>
+          <mc:Choice Requires="wps">
+            <w:drawing>
+              <wp:anchor distT="0" distB="0" distL="114300" distR="114300" simplePos="0" relativeHeight="251764736" behindDoc="0" locked="0" layoutInCell="1" allowOverlap="1" wp14:anchorId="2AF45798" wp14:editId="26CB090A">
+                <wp:simplePos x="0" y="0"/>
+                <wp:positionH relativeFrom="column">
+                  <wp:posOffset>838200</wp:posOffset>
+                </wp:positionH>
+                <wp:positionV relativeFrom="paragraph">
+                  <wp:posOffset>1600835</wp:posOffset>
+                </wp:positionV>
+                <wp:extent cx="1684020" cy="289560"/>
+                <wp:effectExtent l="0" t="0" r="11430" b="15240"/>
+                <wp:wrapNone/>
+                <wp:docPr id="215" name="Rectangle 215"/>
+                <wp:cNvGraphicFramePr/>
+                <a:graphic xmlns:a="http://schemas.openxmlformats.org/drawingml/2006/main">
+                  <a:graphicData uri="http://schemas.microsoft.com/office/word/2010/wordprocessingShape">
+                    <wps:wsp>
+                      <wps:cNvSpPr/>
+                      <wps:spPr>
+                        <a:xfrm>
+                          <a:off x="0" y="0"/>
+                          <a:ext cx="1684020" cy="289560"/>
+                        </a:xfrm>
+                        <a:prstGeom prst="rect">
+                          <a:avLst/>
+                        </a:prstGeom>
+                        <a:noFill/>
+                        <a:ln>
+                          <a:solidFill>
+                            <a:srgbClr val="FFFF00"/>
+                          </a:solidFill>
+                        </a:ln>
+                      </wps:spPr>
+                      <wps:style>
+                        <a:lnRef idx="2">
+                          <a:schemeClr val="accent1">
+                            <a:shade val="50000"/>
+                          </a:schemeClr>
+                        </a:lnRef>
+                        <a:fillRef idx="1">
+                          <a:schemeClr val="accent1"/>
+                        </a:fillRef>
+                        <a:effectRef idx="0">
+                          <a:schemeClr val="accent1"/>
+                        </a:effectRef>
+                        <a:fontRef idx="minor">
+                          <a:schemeClr val="lt1"/>
+                        </a:fontRef>
+                      </wps:style>
+                      <wps:bodyPr rot="0" spcFirstLastPara="0" vertOverflow="overflow" horzOverflow="overflow" vert="horz" wrap="square" lIns="91440" tIns="45720" rIns="91440" bIns="45720" numCol="1" spcCol="0" rtlCol="0" fromWordArt="0" anchor="ctr" anchorCtr="0" forceAA="0" compatLnSpc="1">
+                        <a:prstTxWarp prst="textNoShape">
+                          <a:avLst/>
+                        </a:prstTxWarp>
+                        <a:noAutofit/>
+                      </wps:bodyPr>
+                    </wps:wsp>
+                  </a:graphicData>
+                </a:graphic>
+              </wp:anchor>
+            </w:drawing>
+          </mc:Choice>
+          <mc:Fallback>
+            <w:pict>
+              <v:rect w14:anchorId="410CD0C4" id="Rectangle 215" o:spid="_x0000_s1026" style="position:absolute;margin-left:66pt;margin-top:126.05pt;width:132.6pt;height:22.8pt;z-index:251764736;visibility:visible;mso-wrap-style:square;mso-wrap-distance-left:9pt;mso-wrap-distance-top:0;mso-wrap-distance-right:9pt;mso-wrap-distance-bottom:0;mso-position-horizontal:absolute;mso-position-horizontal-relative:text;mso-position-vertical:absolute;mso-position-vertical-relative:text;v-text-anchor:middle" o:gfxdata="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" filled="f" strokecolor="yellow" strokeweight="1pt"/>
+            </w:pict>
+          </mc:Fallback>
+        </mc:AlternateContent>
+      </w:r>
+      <w:r>
+        <w:drawing>
+          <wp:inline distT="0" distB="0" distL="0" distR="0" wp14:anchorId="3BAB76A3" wp14:editId="3BF30E34">
+            <wp:extent cx="4381880" cy="2591025"/>
+            <wp:effectExtent l="0" t="0" r="0" b="0"/>
+            <wp:docPr id="213" name="Picture 213"/>
+            <wp:cNvGraphicFramePr>
+              <a:graphicFrameLocks xmlns:a="http://schemas.openxmlformats.org/drawingml/2006/main" noChangeAspect="1"/>
+            </wp:cNvGraphicFramePr>
+            <a:graphic xmlns:a="http://schemas.openxmlformats.org/drawingml/2006/main">
+              <a:graphicData uri="http://schemas.openxmlformats.org/drawingml/2006/picture">
+                <pic:pic xmlns:pic="http://schemas.openxmlformats.org/drawingml/2006/picture">
+                  <pic:nvPicPr>
+                    <pic:cNvPr id="1" name=""/>
+                    <pic:cNvPicPr/>
+                  </pic:nvPicPr>
+                  <pic:blipFill>
+                    <a:blip r:embed="rId133"/>
+                    <a:stretch>
+                      <a:fillRect/>
+                    </a:stretch>
+                  </pic:blipFill>
+                  <pic:spPr>
+                    <a:xfrm>
+                      <a:off x="0" y="0"/>
+                      <a:ext cx="4381880" cy="2591025"/>
+                    </a:xfrm>
+                    <a:prstGeom prst="rect">
+                      <a:avLst/>
+                    </a:prstGeom>
+                  </pic:spPr>
+                </pic:pic>
+              </a:graphicData>
+            </a:graphic>
+          </wp:inline>
+        </w:drawing>
+      </w:r>
+    </w:p>
+    <w:p>
+      <w:r>
+        <w:drawing>
+          <wp:inline distT="0" distB="0" distL="0" distR="0" wp14:anchorId="652B70EE" wp14:editId="4E98344D">
+            <wp:extent cx="4176122" cy="2034716"/>
+            <wp:effectExtent l="0" t="0" r="0" b="3810"/>
+            <wp:docPr id="214" name="Picture 214" descr="Graphical user interface, text, application, chat or text message&#10;&#10;Description automatically generated"/>
+            <wp:cNvGraphicFramePr>
+              <a:graphicFrameLocks xmlns:a="http://schemas.openxmlformats.org/drawingml/2006/main" noChangeAspect="1"/>
+            </wp:cNvGraphicFramePr>
+            <a:graphic xmlns:a="http://schemas.openxmlformats.org/drawingml/2006/main">
+              <a:graphicData uri="http://schemas.openxmlformats.org/drawingml/2006/picture">
+                <pic:pic xmlns:pic="http://schemas.openxmlformats.org/drawingml/2006/picture">
+                  <pic:nvPicPr>
+                    <pic:cNvPr id="214" name="Picture 214" descr="Graphical user interface, text, application, chat or text message&#10;&#10;Description automatically generated"/>
+                    <pic:cNvPicPr/>
+                  </pic:nvPicPr>
+                  <pic:blipFill>
+                    <a:blip r:embed="rId134"/>
+                    <a:stretch>
+                      <a:fillRect/>
+                    </a:stretch>
+                  </pic:blipFill>
+                  <pic:spPr>
+                    <a:xfrm>
+                      <a:off x="0" y="0"/>
+                      <a:ext cx="4176122" cy="2034716"/>
+                    </a:xfrm>
+                    <a:prstGeom prst="rect">
+                      <a:avLst/>
+                    </a:prstGeom>
+                  </pic:spPr>
+                </pic:pic>
+              </a:graphicData>
+            </a:graphic>
+          </wp:inline>
+        </w:drawing>
+      </w:r>
+    </w:p>
+    <w:p>
       <w:pPr>
         <w:pStyle w:val="Heading2"/>
       </w:pPr>
@@ -15977,6 +19107,157 @@
       </w:r>
       <w:r>
         <w:t>Referenced PHP tutorials</w:t>
+      </w:r>
+    </w:p>
+    <w:p>
+      <w:hyperlink r:id="rId135" w:history="1">
+        <w:r>
+          <w:rPr>
+            <w:rStyle w:val="Hyperlink"/>
+          </w:rPr>
+          <w:t>https://www.php.net/manual/en/mysqli.quickstart.statements.php</w:t>
+        </w:r>
+      </w:hyperlink>
+      <w:r>
+        <w:t xml:space="preserve"> </w:t>
+      </w:r>
+    </w:p>
+    <w:p>
+      <w:pPr>
+        <w:rPr>
+          <w:b/>
+          <w:bCs/>
+        </w:rPr>
+      </w:pPr>
+      <w:r>
+        <w:rPr>
+          <w:b/>
+          <w:bCs/>
+        </w:rPr>
+        <w:t xml:space="preserve">Using </w:t>
+      </w:r>
+      <w:proofErr w:type="spellStart"/>
+      <w:r>
+        <w:rPr>
+          <w:b/>
+          <w:bCs/>
+        </w:rPr>
+        <w:t>mysqli</w:t>
+      </w:r>
+      <w:proofErr w:type="spellEnd"/>
+      <w:r>
+        <w:rPr>
+          <w:b/>
+          <w:bCs/>
+        </w:rPr>
+        <w:t xml:space="preserve"> create connection query</w:t>
+      </w:r>
+      <w:r>
+        <w:rPr>
+          <w:b/>
+          <w:bCs/>
+        </w:rPr>
+        <w:t xml:space="preserve"> create and insert into table and query select</w:t>
+      </w:r>
+      <w:r>
+        <w:rPr>
+          <w:b/>
+          <w:bCs/>
+        </w:rPr>
+        <w:t xml:space="preserve"> a column in test table</w:t>
+      </w:r>
+      <w:r>
+        <w:rPr>
+          <w:b/>
+          <w:bCs/>
+        </w:rPr>
+        <w:t xml:space="preserve"> then use </w:t>
+      </w:r>
+      <w:r>
+        <w:rPr>
+          <w:b/>
+          <w:bCs/>
+        </w:rPr>
+        <w:t>associative array.</w:t>
+      </w:r>
+      <w:r>
+        <w:br/>
+      </w:r>
+      <w:r>
+        <w:drawing>
+          <wp:inline distT="0" distB="0" distL="0" distR="0" wp14:anchorId="34699879" wp14:editId="520B2CE7">
+            <wp:extent cx="5037257" cy="3924640"/>
+            <wp:effectExtent l="0" t="0" r="0" b="0"/>
+            <wp:docPr id="223" name="Picture 223"/>
+            <wp:cNvGraphicFramePr>
+              <a:graphicFrameLocks xmlns:a="http://schemas.openxmlformats.org/drawingml/2006/main" noChangeAspect="1"/>
+            </wp:cNvGraphicFramePr>
+            <a:graphic xmlns:a="http://schemas.openxmlformats.org/drawingml/2006/main">
+              <a:graphicData uri="http://schemas.openxmlformats.org/drawingml/2006/picture">
+                <pic:pic xmlns:pic="http://schemas.openxmlformats.org/drawingml/2006/picture">
+                  <pic:nvPicPr>
+                    <pic:cNvPr id="1" name=""/>
+                    <pic:cNvPicPr/>
+                  </pic:nvPicPr>
+                  <pic:blipFill>
+                    <a:blip r:embed="rId136"/>
+                    <a:stretch>
+                      <a:fillRect/>
+                    </a:stretch>
+                  </pic:blipFill>
+                  <pic:spPr>
+                    <a:xfrm>
+                      <a:off x="0" y="0"/>
+                      <a:ext cx="5037257" cy="3924640"/>
+                    </a:xfrm>
+                    <a:prstGeom prst="rect">
+                      <a:avLst/>
+                    </a:prstGeom>
+                  </pic:spPr>
+                </pic:pic>
+              </a:graphicData>
+            </a:graphic>
+          </wp:inline>
+        </w:drawing>
+      </w:r>
+    </w:p>
+    <w:p>
+      <w:r>
+        <w:drawing>
+          <wp:inline distT="0" distB="0" distL="0" distR="0" wp14:anchorId="4F494BC3" wp14:editId="49EC5F17">
+            <wp:extent cx="5296359" cy="1150720"/>
+            <wp:effectExtent l="0" t="0" r="0" b="0"/>
+            <wp:docPr id="224" name="Picture 224" descr="Graphical user interface, text, application&#10;&#10;Description automatically generated"/>
+            <wp:cNvGraphicFramePr>
+              <a:graphicFrameLocks xmlns:a="http://schemas.openxmlformats.org/drawingml/2006/main" noChangeAspect="1"/>
+            </wp:cNvGraphicFramePr>
+            <a:graphic xmlns:a="http://schemas.openxmlformats.org/drawingml/2006/main">
+              <a:graphicData uri="http://schemas.openxmlformats.org/drawingml/2006/picture">
+                <pic:pic xmlns:pic="http://schemas.openxmlformats.org/drawingml/2006/picture">
+                  <pic:nvPicPr>
+                    <pic:cNvPr id="224" name="Picture 224" descr="Graphical user interface, text, application&#10;&#10;Description automatically generated"/>
+                    <pic:cNvPicPr/>
+                  </pic:nvPicPr>
+                  <pic:blipFill>
+                    <a:blip r:embed="rId137"/>
+                    <a:stretch>
+                      <a:fillRect/>
+                    </a:stretch>
+                  </pic:blipFill>
+                  <pic:spPr>
+                    <a:xfrm>
+                      <a:off x="0" y="0"/>
+                      <a:ext cx="5296359" cy="1150720"/>
+                    </a:xfrm>
+                    <a:prstGeom prst="rect">
+                      <a:avLst/>
+                    </a:prstGeom>
+                  </pic:spPr>
+                </pic:pic>
+              </a:graphicData>
+            </a:graphic>
+          </wp:inline>
+        </w:drawing>
       </w:r>
     </w:p>
     <w:p>

</xml_diff>